<commit_message>
Signed-off-by: Mr. Snow <Mr. Snow>
</commit_message>
<xml_diff>
--- a/教程/Emule.docx
+++ b/教程/Emule.docx
@@ -1,6 +1,6 @@
 
 <file path=word/document.xml><?xml version="1.0" encoding="utf-8"?>
-<w:document xmlns:wpc="http://schemas.microsoft.com/office/word/2010/wordprocessingCanvas" xmlns:cx="http://schemas.microsoft.com/office/drawing/2014/chartex" xmlns:cx1="http://schemas.microsoft.com/office/drawing/2015/9/8/chartex" xmlns:cx2="http://schemas.microsoft.com/office/drawing/2015/10/21/chartex" xmlns:cx3="http://schemas.microsoft.com/office/drawing/2016/5/9/chartex" xmlns:cx4="http://schemas.microsoft.com/office/drawing/2016/5/10/chartex" xmlns:cx5="http://schemas.microsoft.com/office/drawing/2016/5/11/chartex" xmlns:mc="http://schemas.openxmlformats.org/markup-compatibility/2006" xmlns:o="urn:schemas-microsoft-com:office:office" xmlns:r="http://schemas.openxmlformats.org/officeDocument/2006/relationships" xmlns:m="http://schemas.openxmlformats.org/officeDocument/2006/math" xmlns:v="urn:schemas-microsoft-com:vml" xmlns:wp14="http://schemas.microsoft.com/office/word/2010/wordprocessingDrawing" xmlns:wp="http://schemas.openxmlformats.org/drawingml/2006/wordprocessingDrawing" xmlns:w10="urn:schemas-microsoft-com:office:word" xmlns:w="http://schemas.openxmlformats.org/wordprocessingml/2006/main" xmlns:w14="http://schemas.microsoft.com/office/word/2010/wordml" xmlns:w15="http://schemas.microsoft.com/office/word/2012/wordml" xmlns:w16se="http://schemas.microsoft.com/office/word/2015/wordml/symex" xmlns:wpg="http://schemas.microsoft.com/office/word/2010/wordprocessingGroup" xmlns:wpi="http://schemas.microsoft.com/office/word/2010/wordprocessingInk" xmlns:wne="http://schemas.microsoft.com/office/word/2006/wordml" xmlns:wps="http://schemas.microsoft.com/office/word/2010/wordprocessingShape" mc:Ignorable="w14 w15 w16se wp14">
+<w:document xmlns:wpc="http://schemas.microsoft.com/office/word/2010/wordprocessingCanvas" xmlns:cx="http://schemas.microsoft.com/office/drawing/2014/chartex" xmlns:cx1="http://schemas.microsoft.com/office/drawing/2015/9/8/chartex" xmlns:mc="http://schemas.openxmlformats.org/markup-compatibility/2006" xmlns:o="urn:schemas-microsoft-com:office:office" xmlns:r="http://schemas.openxmlformats.org/officeDocument/2006/relationships" xmlns:m="http://schemas.openxmlformats.org/officeDocument/2006/math" xmlns:v="urn:schemas-microsoft-com:vml" xmlns:wp14="http://schemas.microsoft.com/office/word/2010/wordprocessingDrawing" xmlns:wp="http://schemas.openxmlformats.org/drawingml/2006/wordprocessingDrawing" xmlns:w10="urn:schemas-microsoft-com:office:word" xmlns:w="http://schemas.openxmlformats.org/wordprocessingml/2006/main" xmlns:w14="http://schemas.microsoft.com/office/word/2010/wordml" xmlns:w15="http://schemas.microsoft.com/office/word/2012/wordml" xmlns:w16se="http://schemas.microsoft.com/office/word/2015/wordml/symex" xmlns:wpg="http://schemas.microsoft.com/office/word/2010/wordprocessingGroup" xmlns:wpi="http://schemas.microsoft.com/office/word/2010/wordprocessingInk" xmlns:wne="http://schemas.microsoft.com/office/word/2006/wordml" xmlns:wps="http://schemas.microsoft.com/office/word/2010/wordprocessingShape" mc:Ignorable="w14 w15 w16se wp14">
   <w:body>
     <w:p>
       <w:pPr>
@@ -645,11 +645,11 @@
             </w:r>
             <w:proofErr w:type="gramStart"/>
             <w:r>
-              <w:t>一</w:t>
+              <w:t>一个</w:t>
             </w:r>
             <w:proofErr w:type="gramEnd"/>
             <w:r>
-              <w:t>个著名的</w:t>
+              <w:t>著名的</w:t>
             </w:r>
             <w:r>
               <w:t>bug</w:t>
@@ -757,11 +757,7 @@
             </w:r>
             <w:proofErr w:type="spellEnd"/>
             <w:r>
-              <w:t xml:space="preserve"> issue if it is really not hampering your other settings. Hope it </w:t>
-            </w:r>
-            <w:r>
-              <w:lastRenderedPageBreak/>
-              <w:t>will be helpful to you.</w:t>
+              <w:t xml:space="preserve"> issue if it is really not hampering your other settings. Hope it will be helpful to you.</w:t>
             </w:r>
           </w:p>
         </w:tc>
@@ -2215,16 +2211,7 @@
           <w:color w:val="010101"/>
           <w:szCs w:val="21"/>
         </w:rPr>
-        <w:t>的，他们一</w:t>
-      </w:r>
-      <w:r>
-        <w:rPr>
-          <w:rFonts w:ascii="Tahoma" w:hAnsi="Tahoma" w:cs="Tahoma"/>
-          <w:color w:val="010101"/>
-          <w:szCs w:val="21"/>
-        </w:rPr>
-        <w:lastRenderedPageBreak/>
-        <w:t>般也都是通过项目编译而来，试图从网上直接找</w:t>
+        <w:t>的，他们一般也都是通过项目编译而来，试图从网上直接找</w:t>
       </w:r>
       <w:r>
         <w:rPr>
@@ -2320,7 +2307,16 @@
           <w:color w:val="010101"/>
           <w:szCs w:val="21"/>
         </w:rPr>
-        <w:t>会增加一些了解，但是版本不同，需要解决的问题可能也就不同了】</w:t>
+        <w:t>会增加一些了解，但是版本不同，</w:t>
+      </w:r>
+      <w:r>
+        <w:rPr>
+          <w:rFonts w:ascii="Tahoma" w:hAnsi="Tahoma" w:cs="Tahoma"/>
+          <w:color w:val="010101"/>
+          <w:szCs w:val="21"/>
+        </w:rPr>
+        <w:lastRenderedPageBreak/>
+        <w:t>需要解决的问题可能也就不同了】</w:t>
       </w:r>
     </w:p>
     <w:p>
@@ -3087,7 +3083,6 @@
           <w:rFonts w:ascii="Tahoma" w:hAnsi="Tahoma" w:cs="Tahoma"/>
           <w:szCs w:val="21"/>
         </w:rPr>
-        <w:lastRenderedPageBreak/>
         <w:t> </w:t>
       </w:r>
       <w:hyperlink r:id="rId24" w:history="1">
@@ -3155,6 +3150,7 @@
           <w:rFonts w:ascii="Arial" w:hAnsi="Arial" w:cs="Arial"/>
           <w:szCs w:val="21"/>
         </w:rPr>
+        <w:lastRenderedPageBreak/>
         <w:t>运行时，</w:t>
       </w:r>
       <w:r>
@@ -3641,7 +3637,7 @@
           <w:rFonts w:ascii="Arial" w:hAnsi="Arial" w:cs="Arial"/>
           <w:szCs w:val="21"/>
         </w:rPr>
-        <w:t>后面</w:t>
+        <w:t>后面我</w:t>
       </w:r>
       <w:proofErr w:type="gramEnd"/>
       <w:r>
@@ -3649,7 +3645,7 @@
           <w:rFonts w:ascii="Arial" w:hAnsi="Arial" w:cs="Arial"/>
           <w:szCs w:val="21"/>
         </w:rPr>
-        <w:t>我要说的</w:t>
+        <w:t>要说的</w:t>
       </w:r>
       <w:proofErr w:type="spellStart"/>
       <w:r>
@@ -3742,7 +3738,6 @@
           <w:rFonts w:ascii="Arial" w:hAnsi="Arial" w:cs="Arial"/>
           <w:szCs w:val="21"/>
         </w:rPr>
-        <w:lastRenderedPageBreak/>
         <w:t>直接把</w:t>
       </w:r>
       <w:proofErr w:type="spellStart"/>
@@ -4063,6 +4058,7 @@
                 <w:sz w:val="18"/>
                 <w:szCs w:val="18"/>
               </w:rPr>
+              <w:lastRenderedPageBreak/>
               <w:t>version.lib</w:t>
             </w:r>
             <w:r>
@@ -4714,13 +4710,6 @@
           <w:szCs w:val="21"/>
         </w:rPr>
         <w:br/>
-      </w:r>
-      <w:r>
-        <w:rPr>
-          <w:rFonts w:ascii="Arial" w:hAnsi="Arial" w:cs="Arial"/>
-          <w:szCs w:val="21"/>
-        </w:rPr>
-        <w:lastRenderedPageBreak/>
         <w:t>1.</w:t>
       </w:r>
       <w:r>
@@ -5098,6 +5087,7 @@
           <w:rFonts w:ascii="Arial" w:hAnsi="Arial" w:cs="Arial"/>
           <w:szCs w:val="21"/>
         </w:rPr>
+        <w:lastRenderedPageBreak/>
         <w:t>-------------------------</w:t>
       </w:r>
     </w:p>
@@ -5875,7 +5865,6 @@
           <w:rFonts w:ascii="Arial" w:hAnsi="Arial" w:cs="Arial"/>
           <w:szCs w:val="21"/>
         </w:rPr>
-        <w:lastRenderedPageBreak/>
         <w:t>以上只是我</w:t>
       </w:r>
       <w:proofErr w:type="gramStart"/>
@@ -6069,6 +6058,15 @@
           <w:lang w:val="en"/>
         </w:rPr>
         <w:br/>
+      </w:r>
+      <w:r>
+        <w:rPr>
+          <w:rFonts w:ascii="Courier New" w:hAnsi="Courier New" w:cs="Courier New"/>
+          <w:sz w:val="20"/>
+          <w:szCs w:val="20"/>
+          <w:lang w:val="en"/>
+        </w:rPr>
+        <w:lastRenderedPageBreak/>
         <w:t>You can use the archive I provide instead of getting the single source packages one-by-one.</w:t>
       </w:r>
       <w:r>
@@ -6330,15 +6328,6 @@
           <w:lang w:val="en"/>
         </w:rPr>
         <w:br/>
-      </w:r>
-      <w:r>
-        <w:rPr>
-          <w:rFonts w:ascii="Courier New" w:hAnsi="Courier New" w:cs="Courier New"/>
-          <w:sz w:val="20"/>
-          <w:szCs w:val="20"/>
-          <w:lang w:val="en"/>
-        </w:rPr>
-        <w:lastRenderedPageBreak/>
         <w:t>- 9.27.1734 Aug 2009</w:t>
       </w:r>
       <w:r>
@@ -6561,6 +6550,7 @@
           <w:szCs w:val="20"/>
           <w:lang w:val="en"/>
         </w:rPr>
+        <w:lastRenderedPageBreak/>
         <w:t>ResizableLib</w:t>
       </w:r>
       <w:proofErr w:type="spellEnd"/>
@@ -6934,15 +6924,6 @@
           <w:lang w:val="en"/>
         </w:rPr>
         <w:br/>
-      </w:r>
-      <w:r>
-        <w:rPr>
-          <w:rFonts w:ascii="Courier New" w:hAnsi="Courier New" w:cs="Courier New"/>
-          <w:sz w:val="20"/>
-          <w:szCs w:val="20"/>
-          <w:lang w:val="en"/>
-        </w:rPr>
-        <w:lastRenderedPageBreak/>
         <w:t>- id3lib</w:t>
       </w:r>
       <w:r>
@@ -7206,6 +7187,15 @@
           <w:lang w:val="en"/>
         </w:rPr>
         <w:br/>
+      </w:r>
+      <w:r>
+        <w:rPr>
+          <w:rFonts w:ascii="Courier New" w:hAnsi="Courier New" w:cs="Courier New"/>
+          <w:sz w:val="20"/>
+          <w:szCs w:val="20"/>
+          <w:lang w:val="en"/>
+        </w:rPr>
+        <w:lastRenderedPageBreak/>
         <w:t xml:space="preserve">- </w:t>
       </w:r>
       <w:proofErr w:type="spellStart"/>
@@ -7615,15 +7605,6 @@
           <w:lang w:val="en"/>
         </w:rPr>
         <w:br/>
-      </w:r>
-      <w:r>
-        <w:rPr>
-          <w:rFonts w:ascii="Courier New" w:hAnsi="Courier New" w:cs="Courier New"/>
-          <w:sz w:val="20"/>
-          <w:szCs w:val="20"/>
-          <w:lang w:val="en"/>
-        </w:rPr>
-        <w:lastRenderedPageBreak/>
         <w:t xml:space="preserve">- some </w:t>
       </w:r>
       <w:proofErr w:type="spellStart"/>
@@ -7704,7 +7685,27 @@
           <w:lang w:val="en"/>
         </w:rPr>
         <w:br/>
-        <w:t xml:space="preserve">- some adjust to comply a couple of fields renamed in the struct </w:t>
+        <w:t xml:space="preserve">- some adjust to comply a couple of fields renamed in the </w:t>
+      </w:r>
+      <w:proofErr w:type="spellStart"/>
+      <w:r>
+        <w:rPr>
+          <w:rFonts w:ascii="Courier New" w:hAnsi="Courier New" w:cs="Courier New"/>
+          <w:sz w:val="20"/>
+          <w:szCs w:val="20"/>
+          <w:lang w:val="en"/>
+        </w:rPr>
+        <w:t>struct</w:t>
+      </w:r>
+      <w:proofErr w:type="spellEnd"/>
+      <w:r>
+        <w:rPr>
+          <w:rFonts w:ascii="Courier New" w:hAnsi="Courier New" w:cs="Courier New"/>
+          <w:sz w:val="20"/>
+          <w:szCs w:val="20"/>
+          <w:lang w:val="en"/>
+        </w:rPr>
+        <w:t xml:space="preserve"> </w:t>
       </w:r>
       <w:proofErr w:type="spellStart"/>
       <w:r>
@@ -7940,6 +7941,15 @@
           <w:lang w:val="en"/>
         </w:rPr>
         <w:br/>
+      </w:r>
+      <w:r>
+        <w:rPr>
+          <w:rFonts w:ascii="Courier New" w:hAnsi="Courier New" w:cs="Courier New"/>
+          <w:sz w:val="20"/>
+          <w:szCs w:val="20"/>
+          <w:lang w:val="en"/>
+        </w:rPr>
+        <w:lastRenderedPageBreak/>
         <w:t>here we get:</w:t>
       </w:r>
       <w:r>
@@ -8158,27 +8168,7 @@
           <w:szCs w:val="20"/>
           <w:lang w:val="en"/>
         </w:rPr>
-        <w:t xml:space="preserve"> are solutions themselves, I took care of only </w:t>
-      </w:r>
-      <w:proofErr w:type="spellStart"/>
-      <w:r>
-        <w:rPr>
-          <w:rFonts w:ascii="Courier New" w:hAnsi="Courier New" w:cs="Courier New"/>
-          <w:sz w:val="20"/>
-          <w:szCs w:val="20"/>
-          <w:lang w:val="en"/>
-        </w:rPr>
-        <w:t>their</w:t>
-      </w:r>
-      <w:proofErr w:type="spellEnd"/>
-      <w:r>
-        <w:rPr>
-          <w:rFonts w:ascii="Courier New" w:hAnsi="Courier New" w:cs="Courier New"/>
-          <w:sz w:val="20"/>
-          <w:szCs w:val="20"/>
-          <w:lang w:val="en"/>
-        </w:rPr>
-        <w:t xml:space="preserve"> .</w:t>
+        <w:t xml:space="preserve"> are solutions themselves, I took care of only their .</w:t>
       </w:r>
       <w:proofErr w:type="spellStart"/>
       <w:r>
@@ -8333,7 +8323,6 @@
           <w:szCs w:val="20"/>
           <w:lang w:val="en"/>
         </w:rPr>
-        <w:lastRenderedPageBreak/>
         <w:br/>
         <w:t>PATCH3 modifies these options:</w:t>
       </w:r>
@@ -9106,6 +9095,7 @@
           <w:sz w:val="24"/>
           <w:szCs w:val="24"/>
         </w:rPr>
+        <w:lastRenderedPageBreak/>
         <w:t xml:space="preserve">3.1 </w:t>
       </w:r>
       <w:r>
@@ -9897,17 +9887,7 @@
           <w:sz w:val="24"/>
           <w:szCs w:val="24"/>
         </w:rPr>
-        <w:t xml:space="preserve"> nConnectionBacklog</w:t>
-      </w:r>
-      <w:r>
-        <w:rPr>
-          <w:rFonts w:ascii="新宋体" w:eastAsia="新宋体" w:hAnsi="Times New Roman" w:cs="Times New Roman"/>
-          <w:noProof/>
-          <w:kern w:val="0"/>
-          <w:sz w:val="24"/>
-          <w:szCs w:val="24"/>
-        </w:rPr>
-        <w:t>=5)</w:t>
+        <w:t xml:space="preserve"> nConnectionBacklog=5)</w:t>
       </w:r>
     </w:p>
     <w:p>
@@ -9948,7 +9928,6 @@
           <w:sz w:val="24"/>
           <w:szCs w:val="24"/>
         </w:rPr>
-        <w:lastRenderedPageBreak/>
         <w:t>CUploadQueue::UploadTimer()</w:t>
       </w:r>
       <w:r>
@@ -9995,13 +9974,33 @@
     <w:p>
       <w:pPr>
         <w:rPr>
+          <w:rFonts w:ascii="新宋体" w:eastAsia="新宋体" w:hAnsi="Times New Roman" w:cs="Times New Roman"/>
+          <w:noProof/>
+          <w:kern w:val="0"/>
+          <w:sz w:val="24"/>
+          <w:szCs w:val="24"/>
+        </w:rPr>
+      </w:pPr>
+      <w:r>
+        <w:rPr>
           <w:rFonts w:ascii="新宋体" w:eastAsia="新宋体" w:hAnsi="Times New Roman" w:cs="Times New Roman" w:hint="eastAsia"/>
           <w:noProof/>
           <w:kern w:val="0"/>
           <w:sz w:val="24"/>
           <w:szCs w:val="24"/>
         </w:rPr>
-      </w:pPr>
+        <w:t>5、Ce</w:t>
+      </w:r>
+      <w:r>
+        <w:rPr>
+          <w:rFonts w:ascii="新宋体" w:eastAsia="新宋体" w:hAnsi="Times New Roman" w:cs="Times New Roman"/>
+          <w:noProof/>
+          <w:kern w:val="0"/>
+          <w:sz w:val="24"/>
+          <w:szCs w:val="24"/>
+        </w:rPr>
+        <w:t>mule</w:t>
+      </w:r>
       <w:r>
         <w:rPr>
           <w:rFonts w:ascii="新宋体" w:eastAsia="新宋体" w:hAnsi="Times New Roman" w:cs="Times New Roman" w:hint="eastAsia"/>
@@ -10010,17 +10009,47 @@
           <w:sz w:val="24"/>
           <w:szCs w:val="24"/>
         </w:rPr>
-        <w:t>5、Ce</w:t>
-      </w:r>
-      <w:r>
-        <w:rPr>
-          <w:rFonts w:ascii="新宋体" w:eastAsia="新宋体" w:hAnsi="Times New Roman" w:cs="Times New Roman"/>
-          <w:noProof/>
-          <w:kern w:val="0"/>
-          <w:sz w:val="24"/>
-          <w:szCs w:val="24"/>
-        </w:rPr>
-        <w:t>mule</w:t>
+        <w:t>Dlg::OnBnClickedConnect()</w:t>
+      </w:r>
+      <w:r>
+        <w:rPr>
+          <w:rFonts w:ascii="新宋体" w:eastAsia="新宋体" w:hAnsi="Times New Roman" w:cs="Times New Roman"/>
+          <w:noProof/>
+          <w:kern w:val="0"/>
+          <w:sz w:val="24"/>
+          <w:szCs w:val="24"/>
+        </w:rPr>
+        <w:sym w:font="Wingdings" w:char="F0E0"/>
+      </w:r>
+      <w:r>
+        <w:rPr>
+          <w:rFonts w:ascii="新宋体" w:eastAsia="新宋体" w:hAnsi="Times New Roman" w:cs="Times New Roman"/>
+          <w:noProof/>
+          <w:kern w:val="0"/>
+          <w:sz w:val="24"/>
+          <w:szCs w:val="24"/>
+        </w:rPr>
+        <w:t>StartConnect()</w:t>
+      </w:r>
+      <w:r>
+        <w:rPr>
+          <w:rFonts w:ascii="新宋体" w:eastAsia="新宋体" w:hAnsi="Times New Roman" w:cs="Times New Roman"/>
+          <w:noProof/>
+          <w:kern w:val="0"/>
+          <w:sz w:val="24"/>
+          <w:szCs w:val="24"/>
+        </w:rPr>
+        <w:sym w:font="Wingdings" w:char="F0E0"/>
+      </w:r>
+      <w:r>
+        <w:rPr>
+          <w:rFonts w:ascii="新宋体" w:eastAsia="新宋体" w:hAnsi="Times New Roman" w:cs="Times New Roman"/>
+          <w:noProof/>
+          <w:kern w:val="0"/>
+          <w:sz w:val="24"/>
+          <w:szCs w:val="24"/>
+        </w:rPr>
+        <w:t>CServerConnect::ConnectToAnyServer</w:t>
       </w:r>
       <w:r>
         <w:rPr>
@@ -10030,7 +10059,90 @@
           <w:sz w:val="24"/>
           <w:szCs w:val="24"/>
         </w:rPr>
-        <w:t>Dlg::OnBnClickedConnect()</w:t>
+        <w:t>（</w:t>
+      </w:r>
+      <w:r>
+        <w:rPr>
+          <w:rFonts w:ascii="新宋体" w:eastAsia="新宋体" w:hAnsi="Times New Roman" w:cs="Times New Roman"/>
+          <w:noProof/>
+          <w:kern w:val="0"/>
+          <w:sz w:val="24"/>
+          <w:szCs w:val="24"/>
+        </w:rPr>
+        <w:t xml:space="preserve">UINT startAt=0, </w:t>
+      </w:r>
+      <w:r>
+        <w:rPr>
+          <w:rFonts w:ascii="新宋体" w:eastAsia="新宋体" w:hAnsi="Times New Roman" w:cs="Times New Roman"/>
+          <w:noProof/>
+          <w:color w:val="0000FF"/>
+          <w:kern w:val="0"/>
+          <w:sz w:val="24"/>
+          <w:szCs w:val="24"/>
+        </w:rPr>
+        <w:t>bool</w:t>
+      </w:r>
+      <w:r>
+        <w:rPr>
+          <w:rFonts w:ascii="新宋体" w:eastAsia="新宋体" w:hAnsi="Times New Roman" w:cs="Times New Roman"/>
+          <w:noProof/>
+          <w:kern w:val="0"/>
+          <w:sz w:val="24"/>
+          <w:szCs w:val="24"/>
+        </w:rPr>
+        <w:t xml:space="preserve"> prioSort=true, </w:t>
+      </w:r>
+      <w:r>
+        <w:rPr>
+          <w:rFonts w:ascii="新宋体" w:eastAsia="新宋体" w:hAnsi="Times New Roman" w:cs="Times New Roman"/>
+          <w:noProof/>
+          <w:color w:val="0000FF"/>
+          <w:kern w:val="0"/>
+          <w:sz w:val="24"/>
+          <w:szCs w:val="24"/>
+        </w:rPr>
+        <w:t>bool</w:t>
+      </w:r>
+      <w:r>
+        <w:rPr>
+          <w:rFonts w:ascii="新宋体" w:eastAsia="新宋体" w:hAnsi="Times New Roman" w:cs="Times New Roman"/>
+          <w:noProof/>
+          <w:kern w:val="0"/>
+          <w:sz w:val="24"/>
+          <w:szCs w:val="24"/>
+        </w:rPr>
+        <w:t xml:space="preserve"> isAuto=true, </w:t>
+      </w:r>
+      <w:r>
+        <w:rPr>
+          <w:rFonts w:ascii="新宋体" w:eastAsia="新宋体" w:hAnsi="Times New Roman" w:cs="Times New Roman"/>
+          <w:noProof/>
+          <w:color w:val="0000FF"/>
+          <w:kern w:val="0"/>
+          <w:sz w:val="24"/>
+          <w:szCs w:val="24"/>
+        </w:rPr>
+        <w:t>bool</w:t>
+      </w:r>
+      <w:r>
+        <w:rPr>
+          <w:rFonts w:ascii="新宋体" w:eastAsia="新宋体" w:hAnsi="Times New Roman" w:cs="Times New Roman"/>
+          <w:noProof/>
+          <w:kern w:val="0"/>
+          <w:sz w:val="24"/>
+          <w:szCs w:val="24"/>
+        </w:rPr>
+        <w:t xml:space="preserve"> bNoCrypt=false</w:t>
+      </w:r>
+      <w:r>
+        <w:rPr>
+          <w:rFonts w:ascii="新宋体" w:eastAsia="新宋体" w:hAnsi="Times New Roman" w:cs="Times New Roman" w:hint="eastAsia"/>
+          <w:noProof/>
+          <w:kern w:val="0"/>
+          <w:sz w:val="24"/>
+          <w:szCs w:val="24"/>
+        </w:rPr>
+        <w:t>）</w:t>
       </w:r>
       <w:r>
         <w:rPr>
@@ -10050,209 +10162,6 @@
           <w:sz w:val="24"/>
           <w:szCs w:val="24"/>
         </w:rPr>
-        <w:t>StartConnect()</w:t>
-      </w:r>
-      <w:r>
-        <w:rPr>
-          <w:rFonts w:ascii="新宋体" w:eastAsia="新宋体" w:hAnsi="Times New Roman" w:cs="Times New Roman"/>
-          <w:noProof/>
-          <w:kern w:val="0"/>
-          <w:sz w:val="24"/>
-          <w:szCs w:val="24"/>
-        </w:rPr>
-        <w:sym w:font="Wingdings" w:char="F0E0"/>
-      </w:r>
-      <w:r>
-        <w:rPr>
-          <w:rFonts w:ascii="新宋体" w:eastAsia="新宋体" w:hAnsi="Times New Roman" w:cs="Times New Roman"/>
-          <w:noProof/>
-          <w:kern w:val="0"/>
-          <w:sz w:val="24"/>
-          <w:szCs w:val="24"/>
-        </w:rPr>
-        <w:t>CServerConnect::ConnectToAnyServer</w:t>
-      </w:r>
-      <w:r>
-        <w:rPr>
-          <w:rFonts w:ascii="新宋体" w:eastAsia="新宋体" w:hAnsi="Times New Roman" w:cs="Times New Roman" w:hint="eastAsia"/>
-          <w:noProof/>
-          <w:kern w:val="0"/>
-          <w:sz w:val="24"/>
-          <w:szCs w:val="24"/>
-        </w:rPr>
-        <w:t>（</w:t>
-      </w:r>
-      <w:r>
-        <w:rPr>
-          <w:rFonts w:ascii="新宋体" w:eastAsia="新宋体" w:hAnsi="Times New Roman" w:cs="Times New Roman"/>
-          <w:noProof/>
-          <w:kern w:val="0"/>
-          <w:sz w:val="24"/>
-          <w:szCs w:val="24"/>
-        </w:rPr>
-        <w:t>UINT startAt</w:t>
-      </w:r>
-      <w:r>
-        <w:rPr>
-          <w:rFonts w:ascii="新宋体" w:eastAsia="新宋体" w:hAnsi="Times New Roman" w:cs="Times New Roman"/>
-          <w:noProof/>
-          <w:kern w:val="0"/>
-          <w:sz w:val="24"/>
-          <w:szCs w:val="24"/>
-        </w:rPr>
-        <w:t>=0</w:t>
-      </w:r>
-      <w:r>
-        <w:rPr>
-          <w:rFonts w:ascii="新宋体" w:eastAsia="新宋体" w:hAnsi="Times New Roman" w:cs="Times New Roman"/>
-          <w:noProof/>
-          <w:kern w:val="0"/>
-          <w:sz w:val="24"/>
-          <w:szCs w:val="24"/>
-        </w:rPr>
-        <w:t xml:space="preserve">, </w:t>
-      </w:r>
-      <w:r>
-        <w:rPr>
-          <w:rFonts w:ascii="新宋体" w:eastAsia="新宋体" w:hAnsi="Times New Roman" w:cs="Times New Roman"/>
-          <w:noProof/>
-          <w:color w:val="0000FF"/>
-          <w:kern w:val="0"/>
-          <w:sz w:val="24"/>
-          <w:szCs w:val="24"/>
-        </w:rPr>
-        <w:t>bool</w:t>
-      </w:r>
-      <w:r>
-        <w:rPr>
-          <w:rFonts w:ascii="新宋体" w:eastAsia="新宋体" w:hAnsi="Times New Roman" w:cs="Times New Roman"/>
-          <w:noProof/>
-          <w:kern w:val="0"/>
-          <w:sz w:val="24"/>
-          <w:szCs w:val="24"/>
-        </w:rPr>
-        <w:t xml:space="preserve"> prioSort</w:t>
-      </w:r>
-      <w:r>
-        <w:rPr>
-          <w:rFonts w:ascii="新宋体" w:eastAsia="新宋体" w:hAnsi="Times New Roman" w:cs="Times New Roman"/>
-          <w:noProof/>
-          <w:kern w:val="0"/>
-          <w:sz w:val="24"/>
-          <w:szCs w:val="24"/>
-        </w:rPr>
-        <w:t>=true</w:t>
-      </w:r>
-      <w:r>
-        <w:rPr>
-          <w:rFonts w:ascii="新宋体" w:eastAsia="新宋体" w:hAnsi="Times New Roman" w:cs="Times New Roman"/>
-          <w:noProof/>
-          <w:kern w:val="0"/>
-          <w:sz w:val="24"/>
-          <w:szCs w:val="24"/>
-        </w:rPr>
-        <w:t xml:space="preserve">, </w:t>
-      </w:r>
-      <w:r>
-        <w:rPr>
-          <w:rFonts w:ascii="新宋体" w:eastAsia="新宋体" w:hAnsi="Times New Roman" w:cs="Times New Roman"/>
-          <w:noProof/>
-          <w:color w:val="0000FF"/>
-          <w:kern w:val="0"/>
-          <w:sz w:val="24"/>
-          <w:szCs w:val="24"/>
-        </w:rPr>
-        <w:t>bool</w:t>
-      </w:r>
-      <w:r>
-        <w:rPr>
-          <w:rFonts w:ascii="新宋体" w:eastAsia="新宋体" w:hAnsi="Times New Roman" w:cs="Times New Roman"/>
-          <w:noProof/>
-          <w:kern w:val="0"/>
-          <w:sz w:val="24"/>
-          <w:szCs w:val="24"/>
-        </w:rPr>
-        <w:t xml:space="preserve"> isAuto</w:t>
-      </w:r>
-      <w:r>
-        <w:rPr>
-          <w:rFonts w:ascii="新宋体" w:eastAsia="新宋体" w:hAnsi="Times New Roman" w:cs="Times New Roman"/>
-          <w:noProof/>
-          <w:kern w:val="0"/>
-          <w:sz w:val="24"/>
-          <w:szCs w:val="24"/>
-        </w:rPr>
-        <w:t>=true</w:t>
-      </w:r>
-      <w:r>
-        <w:rPr>
-          <w:rFonts w:ascii="新宋体" w:eastAsia="新宋体" w:hAnsi="Times New Roman" w:cs="Times New Roman"/>
-          <w:noProof/>
-          <w:kern w:val="0"/>
-          <w:sz w:val="24"/>
-          <w:szCs w:val="24"/>
-        </w:rPr>
-        <w:t xml:space="preserve">, </w:t>
-      </w:r>
-      <w:r>
-        <w:rPr>
-          <w:rFonts w:ascii="新宋体" w:eastAsia="新宋体" w:hAnsi="Times New Roman" w:cs="Times New Roman"/>
-          <w:noProof/>
-          <w:color w:val="0000FF"/>
-          <w:kern w:val="0"/>
-          <w:sz w:val="24"/>
-          <w:szCs w:val="24"/>
-        </w:rPr>
-        <w:t>bool</w:t>
-      </w:r>
-      <w:r>
-        <w:rPr>
-          <w:rFonts w:ascii="新宋体" w:eastAsia="新宋体" w:hAnsi="Times New Roman" w:cs="Times New Roman"/>
-          <w:noProof/>
-          <w:kern w:val="0"/>
-          <w:sz w:val="24"/>
-          <w:szCs w:val="24"/>
-        </w:rPr>
-        <w:t xml:space="preserve"> bNoCrypt</w:t>
-      </w:r>
-      <w:r>
-        <w:rPr>
-          <w:rFonts w:ascii="新宋体" w:eastAsia="新宋体" w:hAnsi="Times New Roman" w:cs="Times New Roman"/>
-          <w:noProof/>
-          <w:kern w:val="0"/>
-          <w:sz w:val="24"/>
-          <w:szCs w:val="24"/>
-        </w:rPr>
-        <w:t>=false</w:t>
-      </w:r>
-      <w:r>
-        <w:rPr>
-          <w:rFonts w:ascii="新宋体" w:eastAsia="新宋体" w:hAnsi="Times New Roman" w:cs="Times New Roman" w:hint="eastAsia"/>
-          <w:noProof/>
-          <w:kern w:val="0"/>
-          <w:sz w:val="24"/>
-          <w:szCs w:val="24"/>
-        </w:rPr>
-        <w:t>）</w:t>
-      </w:r>
-      <w:r>
-        <w:rPr>
-          <w:rFonts w:ascii="新宋体" w:eastAsia="新宋体" w:hAnsi="Times New Roman" w:cs="Times New Roman"/>
-          <w:noProof/>
-          <w:kern w:val="0"/>
-          <w:sz w:val="24"/>
-          <w:szCs w:val="24"/>
-        </w:rPr>
-        <w:sym w:font="Wingdings" w:char="F0E0"/>
-      </w:r>
-      <w:r>
-        <w:rPr>
-          <w:rFonts w:ascii="新宋体" w:eastAsia="新宋体" w:hAnsi="Times New Roman" w:cs="Times New Roman"/>
-          <w:noProof/>
-          <w:kern w:val="0"/>
-          <w:sz w:val="24"/>
-          <w:szCs w:val="24"/>
-        </w:rPr>
         <w:t>StopConnectionTry()</w:t>
       </w:r>
       <w:r>
@@ -10263,27 +10172,7 @@
           <w:sz w:val="24"/>
           <w:szCs w:val="24"/>
         </w:rPr>
-        <w:t>{</w:t>
-      </w:r>
-      <w:r>
-        <w:rPr>
-          <w:rFonts w:ascii="新宋体" w:eastAsia="新宋体" w:hAnsi="Times New Roman" w:cs="Times New Roman"/>
-          <w:noProof/>
-          <w:kern w:val="0"/>
-          <w:sz w:val="24"/>
-          <w:szCs w:val="24"/>
-        </w:rPr>
-        <w:t>m_idRetryTimer</w:t>
-      </w:r>
-      <w:r>
-        <w:rPr>
-          <w:rFonts w:ascii="新宋体" w:eastAsia="新宋体" w:hAnsi="Times New Roman" w:cs="Times New Roman"/>
-          <w:noProof/>
-          <w:kern w:val="0"/>
-          <w:sz w:val="24"/>
-          <w:szCs w:val="24"/>
-        </w:rPr>
-        <w:t>=0,for</w:t>
+        <w:t>{m_idRetryTimer=0,for</w:t>
       </w:r>
       <w:r>
         <w:rPr>
@@ -10400,17 +10289,7 @@
           <w:sz w:val="24"/>
           <w:szCs w:val="24"/>
         </w:rPr>
-        <w:t>* server</w:t>
-      </w:r>
-      <w:r>
-        <w:rPr>
-          <w:rFonts w:ascii="新宋体" w:eastAsia="新宋体" w:hAnsi="Times New Roman" w:cs="Times New Roman"/>
-          <w:noProof/>
-          <w:kern w:val="0"/>
-          <w:sz w:val="24"/>
-          <w:szCs w:val="24"/>
-        </w:rPr>
-        <w:t>=</w:t>
+        <w:t>* server=</w:t>
       </w:r>
       <w:proofErr w:type="spellStart"/>
       <w:r>
@@ -10450,17 +10329,7 @@
           <w:sz w:val="24"/>
           <w:szCs w:val="24"/>
         </w:rPr>
-        <w:t xml:space="preserve"> multiconnect</w:t>
-      </w:r>
-      <w:r>
-        <w:rPr>
-          <w:rFonts w:ascii="新宋体" w:eastAsia="新宋体" w:hAnsi="Times New Roman" w:cs="Times New Roman"/>
-          <w:noProof/>
-          <w:kern w:val="0"/>
-          <w:sz w:val="24"/>
-          <w:szCs w:val="24"/>
-        </w:rPr>
-        <w:t>=</w:t>
+        <w:t xml:space="preserve"> multiconnect=</w:t>
       </w:r>
       <w:r>
         <w:t>true,</w:t>
@@ -10495,17 +10364,7 @@
           <w:sz w:val="24"/>
           <w:szCs w:val="24"/>
         </w:rPr>
-        <w:t xml:space="preserve"> bNoCrypt</w:t>
-      </w:r>
-      <w:r>
-        <w:rPr>
-          <w:rFonts w:ascii="新宋体" w:eastAsia="新宋体" w:hAnsi="Times New Roman" w:cs="Times New Roman"/>
-          <w:noProof/>
-          <w:kern w:val="0"/>
-          <w:sz w:val="24"/>
-          <w:szCs w:val="24"/>
-        </w:rPr>
-        <w:t>=</w:t>
+        <w:t xml:space="preserve"> bNoCrypt=</w:t>
       </w:r>
       <w:r>
         <w:t>true)</w:t>
@@ -10539,27 +10398,7 @@
           <w:sz w:val="24"/>
           <w:szCs w:val="24"/>
         </w:rPr>
-        <w:t xml:space="preserve"> CAsyncSocketEx::Create(UINT nSocketPort</w:t>
-      </w:r>
-      <w:r>
-        <w:rPr>
-          <w:rFonts w:ascii="新宋体" w:eastAsia="新宋体" w:hAnsi="Times New Roman" w:cs="Times New Roman"/>
-          <w:noProof/>
-          <w:kern w:val="0"/>
-          <w:sz w:val="24"/>
-          <w:szCs w:val="24"/>
-        </w:rPr>
-        <w:t>=0</w:t>
-      </w:r>
-      <w:r>
-        <w:rPr>
-          <w:rFonts w:ascii="新宋体" w:eastAsia="新宋体" w:hAnsi="Times New Roman" w:cs="Times New Roman"/>
-          <w:noProof/>
-          <w:kern w:val="0"/>
-          <w:sz w:val="24"/>
-          <w:szCs w:val="24"/>
-        </w:rPr>
-        <w:t xml:space="preserve">, </w:t>
+        <w:t xml:space="preserve"> CAsyncSocketEx::Create(UINT nSocketPort=0, </w:t>
       </w:r>
       <w:r>
         <w:rPr>
@@ -10580,17 +10419,7 @@
           <w:sz w:val="24"/>
           <w:szCs w:val="24"/>
         </w:rPr>
-        <w:t xml:space="preserve"> nSocketType</w:t>
-      </w:r>
-      <w:r>
-        <w:rPr>
-          <w:rFonts w:ascii="新宋体" w:eastAsia="新宋体" w:hAnsi="Times New Roman" w:cs="Times New Roman"/>
-          <w:noProof/>
-          <w:kern w:val="0"/>
-          <w:sz w:val="24"/>
-          <w:szCs w:val="24"/>
-        </w:rPr>
-        <w:t>=1</w:t>
+        <w:t xml:space="preserve"> nSocketType=1</w:t>
       </w:r>
       <w:r>
         <w:rPr>
@@ -10717,17 +10546,193 @@
           <w:sz w:val="24"/>
           <w:szCs w:val="24"/>
         </w:rPr>
-        <w:t xml:space="preserve"> lEvent</w:t>
-      </w:r>
-      <w:r>
-        <w:rPr>
-          <w:rFonts w:ascii="新宋体" w:eastAsia="新宋体" w:hAnsi="Times New Roman" w:cs="Times New Roman"/>
-          <w:noProof/>
-          <w:kern w:val="0"/>
-          <w:sz w:val="24"/>
-          <w:szCs w:val="24"/>
-        </w:rPr>
-        <w:t>=51</w:t>
+        <w:t xml:space="preserve"> lEvent=51 </w:t>
+      </w:r>
+      <w:r>
+        <w:rPr>
+          <w:rFonts w:ascii="新宋体" w:eastAsia="新宋体" w:hAnsi="Times New Roman" w:cs="Times New Roman"/>
+          <w:noProof/>
+          <w:color w:val="008000"/>
+          <w:kern w:val="0"/>
+          <w:sz w:val="24"/>
+          <w:szCs w:val="24"/>
+        </w:rPr>
+        <w:t>/*=FD_READ | FD_WRITE |  FD_CONNECT | FD_CLOSE*/</w:t>
+      </w:r>
+      <w:r>
+        <w:rPr>
+          <w:rFonts w:ascii="新宋体" w:eastAsia="新宋体" w:hAnsi="Times New Roman" w:cs="Times New Roman"/>
+          <w:noProof/>
+          <w:kern w:val="0"/>
+          <w:sz w:val="24"/>
+          <w:szCs w:val="24"/>
+        </w:rPr>
+        <w:t xml:space="preserve">, </w:t>
+      </w:r>
+    </w:p>
+    <w:p>
+      <w:pPr>
+        <w:rPr>
+          <w:rFonts w:ascii="新宋体" w:eastAsia="新宋体" w:hAnsi="Times New Roman" w:cs="Times New Roman"/>
+          <w:noProof/>
+          <w:kern w:val="0"/>
+          <w:sz w:val="24"/>
+          <w:szCs w:val="24"/>
+        </w:rPr>
+      </w:pPr>
+      <w:r>
+        <w:rPr>
+          <w:rFonts w:ascii="新宋体" w:eastAsia="新宋体" w:hAnsi="Times New Roman" w:cs="Times New Roman"/>
+          <w:noProof/>
+          <w:kern w:val="0"/>
+          <w:sz w:val="24"/>
+          <w:szCs w:val="24"/>
+        </w:rPr>
+        <w:tab/>
+      </w:r>
+      <w:r>
+        <w:rPr>
+          <w:rFonts w:ascii="新宋体" w:eastAsia="新宋体" w:hAnsi="Times New Roman" w:cs="Times New Roman"/>
+          <w:noProof/>
+          <w:kern w:val="0"/>
+          <w:sz w:val="24"/>
+          <w:szCs w:val="24"/>
+        </w:rPr>
+        <w:tab/>
+      </w:r>
+      <w:r>
+        <w:rPr>
+          <w:rFonts w:ascii="新宋体" w:eastAsia="新宋体" w:hAnsi="Times New Roman" w:cs="Times New Roman"/>
+          <w:noProof/>
+          <w:kern w:val="0"/>
+          <w:sz w:val="24"/>
+          <w:szCs w:val="24"/>
+        </w:rPr>
+        <w:tab/>
+      </w:r>
+      <w:r>
+        <w:rPr>
+          <w:rFonts w:ascii="新宋体" w:eastAsia="新宋体" w:hAnsi="Times New Roman" w:cs="Times New Roman"/>
+          <w:noProof/>
+          <w:kern w:val="0"/>
+          <w:sz w:val="24"/>
+          <w:szCs w:val="24"/>
+        </w:rPr>
+        <w:tab/>
+      </w:r>
+      <w:r>
+        <w:rPr>
+          <w:rFonts w:ascii="新宋体" w:eastAsia="新宋体" w:hAnsi="Times New Roman" w:cs="Times New Roman"/>
+          <w:noProof/>
+          <w:kern w:val="0"/>
+          <w:sz w:val="24"/>
+          <w:szCs w:val="24"/>
+        </w:rPr>
+        <w:tab/>
+      </w:r>
+      <w:r>
+        <w:rPr>
+          <w:rFonts w:ascii="新宋体" w:eastAsia="新宋体" w:hAnsi="Times New Roman" w:cs="Times New Roman"/>
+          <w:noProof/>
+          <w:kern w:val="0"/>
+          <w:sz w:val="24"/>
+          <w:szCs w:val="24"/>
+        </w:rPr>
+        <w:tab/>
+      </w:r>
+      <w:r>
+        <w:rPr>
+          <w:rFonts w:ascii="新宋体" w:eastAsia="新宋体" w:hAnsi="Times New Roman" w:cs="Times New Roman"/>
+          <w:noProof/>
+          <w:kern w:val="0"/>
+          <w:sz w:val="24"/>
+          <w:szCs w:val="24"/>
+        </w:rPr>
+        <w:tab/>
+        <w:t xml:space="preserve">LPCSTR lpszSocketAddress=NULL </w:t>
+      </w:r>
+      <w:r>
+        <w:rPr>
+          <w:rFonts w:ascii="新宋体" w:eastAsia="新宋体" w:hAnsi="Times New Roman" w:cs="Times New Roman"/>
+          <w:noProof/>
+          <w:color w:val="008000"/>
+          <w:kern w:val="0"/>
+          <w:sz w:val="24"/>
+          <w:szCs w:val="24"/>
+        </w:rPr>
+        <w:t>/*=NULL*/</w:t>
+      </w:r>
+      <w:r>
+        <w:rPr>
+          <w:rFonts w:ascii="新宋体" w:eastAsia="新宋体" w:hAnsi="Times New Roman" w:cs="Times New Roman"/>
+          <w:noProof/>
+          <w:kern w:val="0"/>
+          <w:sz w:val="24"/>
+          <w:szCs w:val="24"/>
+        </w:rPr>
+        <w:t xml:space="preserve">, BOOL bReuseAddr=0 </w:t>
+      </w:r>
+      <w:r>
+        <w:rPr>
+          <w:rFonts w:ascii="新宋体" w:eastAsia="新宋体" w:hAnsi="Times New Roman" w:cs="Times New Roman"/>
+          <w:noProof/>
+          <w:color w:val="008000"/>
+          <w:kern w:val="0"/>
+          <w:sz w:val="24"/>
+          <w:szCs w:val="24"/>
+        </w:rPr>
+        <w:t>/*=FALSE*/</w:t>
+      </w:r>
+      <w:r>
+        <w:rPr>
+          <w:rFonts w:ascii="新宋体" w:eastAsia="新宋体" w:hAnsi="Times New Roman" w:cs="Times New Roman"/>
+          <w:noProof/>
+          <w:kern w:val="0"/>
+          <w:sz w:val="24"/>
+          <w:szCs w:val="24"/>
+        </w:rPr>
+        <w:t xml:space="preserve"> )</w:t>
+      </w:r>
+    </w:p>
+    <w:p>
+      <w:pPr>
+        <w:rPr>
+          <w:rFonts w:ascii="新宋体" w:eastAsia="新宋体" w:hAnsi="Times New Roman" w:cs="Times New Roman"/>
+          <w:noProof/>
+          <w:kern w:val="0"/>
+          <w:sz w:val="24"/>
+          <w:szCs w:val="24"/>
+        </w:rPr>
+      </w:pPr>
+      <w:r>
+        <w:rPr>
+          <w:rFonts w:ascii="新宋体" w:eastAsia="新宋体" w:hAnsi="Times New Roman" w:cs="Times New Roman"/>
+          <w:noProof/>
+          <w:kern w:val="0"/>
+          <w:sz w:val="24"/>
+          <w:szCs w:val="24"/>
+        </w:rPr>
+        <w:t>5.1</w:t>
+      </w:r>
+      <w:r>
+        <w:rPr>
+          <w:rFonts w:ascii="新宋体" w:eastAsia="新宋体" w:hAnsi="Times New Roman" w:cs="Times New Roman"/>
+          <w:noProof/>
+          <w:kern w:val="0"/>
+          <w:sz w:val="24"/>
+          <w:szCs w:val="24"/>
+        </w:rPr>
+        <w:t>.1</w:t>
+      </w:r>
+      <w:r>
+        <w:rPr>
+          <w:rFonts w:ascii="新宋体" w:eastAsia="新宋体" w:hAnsi="Times New Roman" w:cs="Times New Roman"/>
+          <w:noProof/>
+          <w:kern w:val="0"/>
+          <w:sz w:val="24"/>
+          <w:szCs w:val="24"/>
+        </w:rPr>
+        <w:sym w:font="Wingdings" w:char="F0E0"/>
       </w:r>
       <w:r>
         <w:rPr>
@@ -10743,12 +10748,1855 @@
         <w:rPr>
           <w:rFonts w:ascii="新宋体" w:eastAsia="新宋体" w:hAnsi="Times New Roman" w:cs="Times New Roman"/>
           <w:noProof/>
+          <w:kern w:val="0"/>
+          <w:sz w:val="24"/>
+          <w:szCs w:val="24"/>
+        </w:rPr>
+        <w:t>CAsyncSocketEx::InitAsyncSocketExInstance(){ if(m_spAsyncSocketExThreadDataList)==true,</w:t>
+      </w:r>
+      <w:r>
+        <w:rPr>
+          <w:rFonts w:ascii="新宋体" w:eastAsia="新宋体" w:hAnsi="Times New Roman" w:cs="Times New Roman" w:hint="eastAsia"/>
+          <w:noProof/>
+          <w:kern w:val="0"/>
+          <w:sz w:val="24"/>
+          <w:szCs w:val="24"/>
+        </w:rPr>
+        <w:t>执行</w:t>
+      </w:r>
+      <w:r>
+        <w:rPr>
+          <w:rFonts w:ascii="新宋体" w:eastAsia="新宋体" w:hAnsi="Times New Roman" w:cs="Times New Roman"/>
+          <w:noProof/>
+          <w:kern w:val="0"/>
+          <w:sz w:val="24"/>
+          <w:szCs w:val="24"/>
+        </w:rPr>
+        <w:t>if</w:t>
+      </w:r>
+      <w:r>
+        <w:rPr>
+          <w:rFonts w:ascii="新宋体" w:eastAsia="新宋体" w:hAnsi="Times New Roman" w:cs="Times New Roman" w:hint="eastAsia"/>
+          <w:noProof/>
+          <w:kern w:val="0"/>
+          <w:sz w:val="24"/>
+          <w:szCs w:val="24"/>
+        </w:rPr>
+        <w:t>分支,if(!</w:t>
+      </w:r>
+      <w:r>
+        <w:rPr>
+          <w:rFonts w:ascii="新宋体" w:eastAsia="新宋体" w:hAnsi="Times New Roman" w:cs="Times New Roman"/>
+          <w:noProof/>
+          <w:kern w:val="0"/>
+          <w:sz w:val="24"/>
+          <w:szCs w:val="24"/>
+        </w:rPr>
+        <w:t>pList)==false}</w:t>
+      </w:r>
+    </w:p>
+    <w:p>
+      <w:pPr>
+        <w:rPr>
+          <w:rFonts w:ascii="新宋体" w:eastAsia="新宋体" w:hAnsi="Times New Roman" w:cs="Times New Roman"/>
+          <w:noProof/>
+          <w:kern w:val="0"/>
+          <w:sz w:val="24"/>
+          <w:szCs w:val="24"/>
+        </w:rPr>
+      </w:pPr>
+      <w:r>
+        <w:rPr>
+          <w:rFonts w:ascii="新宋体" w:eastAsia="新宋体" w:hAnsi="Times New Roman" w:cs="Times New Roman"/>
+          <w:noProof/>
+          <w:kern w:val="0"/>
+          <w:sz w:val="24"/>
+          <w:szCs w:val="24"/>
+        </w:rPr>
+        <w:t>5.</w:t>
+      </w:r>
+      <w:r>
+        <w:rPr>
+          <w:rFonts w:ascii="新宋体" w:eastAsia="新宋体" w:hAnsi="Times New Roman" w:cs="Times New Roman"/>
+          <w:noProof/>
+          <w:kern w:val="0"/>
+          <w:sz w:val="24"/>
+          <w:szCs w:val="24"/>
+        </w:rPr>
+        <w:t>1.</w:t>
+      </w:r>
+      <w:r>
+        <w:rPr>
+          <w:rFonts w:ascii="新宋体" w:eastAsia="新宋体" w:hAnsi="Times New Roman" w:cs="Times New Roman"/>
+          <w:noProof/>
+          <w:kern w:val="0"/>
+          <w:sz w:val="24"/>
+          <w:szCs w:val="24"/>
+        </w:rPr>
+        <w:t>2</w:t>
+      </w:r>
+      <w:r>
+        <w:rPr>
+          <w:rFonts w:ascii="新宋体" w:eastAsia="新宋体" w:hAnsi="Times New Roman" w:cs="Times New Roman" w:hint="eastAsia"/>
+          <w:noProof/>
+          <w:kern w:val="0"/>
+          <w:sz w:val="24"/>
+          <w:szCs w:val="24"/>
+        </w:rPr>
+        <w:t>同</w:t>
+      </w:r>
+      <w:r>
+        <w:rPr>
+          <w:rFonts w:ascii="新宋体" w:eastAsia="新宋体" w:hAnsi="Times New Roman" w:cs="Times New Roman"/>
+          <w:noProof/>
+          <w:kern w:val="0"/>
+          <w:sz w:val="24"/>
+          <w:szCs w:val="24"/>
+        </w:rPr>
+        <w:t>3.1.2</w:t>
+      </w:r>
+      <w:r>
+        <w:rPr>
+          <w:rFonts w:ascii="新宋体" w:eastAsia="新宋体" w:hAnsi="Times New Roman" w:cs="Times New Roman"/>
+          <w:noProof/>
+          <w:kern w:val="0"/>
+          <w:sz w:val="24"/>
+          <w:szCs w:val="24"/>
+        </w:rPr>
+        <w:t xml:space="preserve"> m_nWindowDataPos=2</w:t>
+      </w:r>
+    </w:p>
+    <w:p>
+      <w:pPr>
+        <w:rPr>
+          <w:rFonts w:ascii="新宋体" w:eastAsia="新宋体" w:hAnsi="Times New Roman" w:cs="Times New Roman"/>
+          <w:noProof/>
+          <w:kern w:val="0"/>
+          <w:sz w:val="24"/>
+          <w:szCs w:val="24"/>
+        </w:rPr>
+      </w:pPr>
+      <w:r>
+        <w:rPr>
+          <w:rFonts w:ascii="新宋体" w:eastAsia="新宋体" w:hAnsi="Times New Roman" w:cs="Times New Roman"/>
+          <w:noProof/>
+          <w:kern w:val="0"/>
+          <w:sz w:val="24"/>
+          <w:szCs w:val="24"/>
+        </w:rPr>
+        <w:t>5.</w:t>
+      </w:r>
+      <w:r>
+        <w:rPr>
+          <w:rFonts w:ascii="新宋体" w:eastAsia="新宋体" w:hAnsi="Times New Roman" w:cs="Times New Roman"/>
+          <w:noProof/>
+          <w:kern w:val="0"/>
+          <w:sz w:val="24"/>
+          <w:szCs w:val="24"/>
+        </w:rPr>
+        <w:t>1.</w:t>
+      </w:r>
+      <w:r>
+        <w:rPr>
+          <w:rFonts w:ascii="新宋体" w:eastAsia="新宋体" w:hAnsi="Times New Roman" w:cs="Times New Roman"/>
+          <w:noProof/>
+          <w:kern w:val="0"/>
+          <w:sz w:val="24"/>
+          <w:szCs w:val="24"/>
+        </w:rPr>
+        <w:t>3</w:t>
+      </w:r>
+      <w:r>
+        <w:rPr>
+          <w:rFonts w:ascii="新宋体" w:eastAsia="新宋体" w:hAnsi="Times New Roman" w:cs="Times New Roman" w:hint="eastAsia"/>
+          <w:noProof/>
+          <w:kern w:val="0"/>
+          <w:sz w:val="24"/>
+          <w:szCs w:val="24"/>
+        </w:rPr>
+        <w:t>同3.1.3</w:t>
+      </w:r>
+      <w:r>
+        <w:rPr>
+          <w:rFonts w:ascii="新宋体" w:eastAsia="新宋体" w:hAnsi="Times New Roman" w:cs="Times New Roman"/>
+          <w:noProof/>
+          <w:kern w:val="0"/>
+          <w:sz w:val="24"/>
+          <w:szCs w:val="24"/>
+        </w:rPr>
+        <w:t xml:space="preserve"> lEvent=51</w:t>
+      </w:r>
+    </w:p>
+    <w:p>
+      <w:pPr>
+        <w:rPr>
+          <w:rFonts w:ascii="新宋体" w:eastAsia="新宋体" w:hAnsi="Times New Roman" w:cs="Times New Roman"/>
+          <w:noProof/>
+          <w:kern w:val="0"/>
+          <w:sz w:val="24"/>
+          <w:szCs w:val="24"/>
+        </w:rPr>
+      </w:pPr>
+      <w:r>
+        <w:rPr>
+          <w:rFonts w:ascii="新宋体" w:eastAsia="新宋体" w:hAnsi="Times New Roman" w:cs="Times New Roman"/>
+          <w:noProof/>
+          <w:kern w:val="0"/>
+          <w:sz w:val="24"/>
+          <w:szCs w:val="24"/>
+        </w:rPr>
+        <w:t xml:space="preserve">5.1.4 </w:t>
+      </w:r>
+      <w:r>
+        <w:rPr>
+          <w:rFonts w:ascii="新宋体" w:eastAsia="新宋体" w:hAnsi="Times New Roman" w:cs="Times New Roman" w:hint="eastAsia"/>
+          <w:noProof/>
+          <w:kern w:val="0"/>
+          <w:sz w:val="24"/>
+          <w:szCs w:val="24"/>
+        </w:rPr>
+        <w:t>同</w:t>
+      </w:r>
+      <w:r>
+        <w:rPr>
+          <w:rFonts w:ascii="新宋体" w:eastAsia="新宋体" w:hAnsi="Times New Roman" w:cs="Times New Roman"/>
+          <w:noProof/>
+          <w:kern w:val="0"/>
+          <w:sz w:val="24"/>
+          <w:szCs w:val="24"/>
+        </w:rPr>
+        <w:t>3.1.4  nSocketPort=0</w:t>
+      </w:r>
+    </w:p>
+    <w:p>
+      <w:pPr>
+        <w:rPr>
+          <w:rFonts w:ascii="新宋体" w:eastAsia="新宋体" w:hAnsi="Times New Roman" w:cs="Times New Roman"/>
+          <w:noProof/>
+          <w:kern w:val="0"/>
+          <w:sz w:val="24"/>
+          <w:szCs w:val="24"/>
+        </w:rPr>
+      </w:pPr>
+      <w:r>
+        <w:rPr>
+          <w:rFonts w:ascii="新宋体" w:eastAsia="新宋体" w:hAnsi="Times New Roman" w:cs="Times New Roman"/>
+          <w:noProof/>
+          <w:kern w:val="0"/>
+          <w:sz w:val="24"/>
+          <w:szCs w:val="24"/>
+        </w:rPr>
+        <w:t>5.2</w:t>
+      </w:r>
+      <w:r>
+        <w:rPr>
+          <w:rFonts w:ascii="新宋体" w:eastAsia="新宋体" w:hAnsi="Times New Roman" w:cs="Times New Roman"/>
+          <w:noProof/>
+          <w:kern w:val="0"/>
+          <w:sz w:val="24"/>
+          <w:szCs w:val="24"/>
+        </w:rPr>
+        <w:sym w:font="Wingdings" w:char="F0E0"/>
+      </w:r>
+      <w:r>
+        <w:rPr>
+          <w:rFonts w:ascii="新宋体" w:eastAsia="新宋体" w:hAnsi="Times New Roman" w:cs="Times New Roman"/>
+          <w:noProof/>
+          <w:kern w:val="0"/>
+          <w:sz w:val="24"/>
+          <w:szCs w:val="24"/>
+        </w:rPr>
+        <w:t xml:space="preserve"> </w:t>
+      </w:r>
+      <w:r>
+        <w:rPr>
+          <w:rFonts w:ascii="新宋体" w:eastAsia="新宋体" w:hAnsi="Times New Roman" w:cs="Times New Roman"/>
+          <w:noProof/>
+          <w:kern w:val="0"/>
+          <w:sz w:val="24"/>
+          <w:szCs w:val="24"/>
+        </w:rPr>
+        <w:t xml:space="preserve">ConnectTo(CServer* server=0x04652650, </w:t>
+      </w:r>
+      <w:r>
+        <w:rPr>
+          <w:rFonts w:ascii="新宋体" w:eastAsia="新宋体" w:hAnsi="Times New Roman" w:cs="Times New Roman"/>
+          <w:noProof/>
+          <w:color w:val="0000FF"/>
+          <w:kern w:val="0"/>
+          <w:sz w:val="24"/>
+          <w:szCs w:val="24"/>
+        </w:rPr>
+        <w:t>bool</w:t>
+      </w:r>
+      <w:r>
+        <w:rPr>
+          <w:rFonts w:ascii="新宋体" w:eastAsia="新宋体" w:hAnsi="Times New Roman" w:cs="Times New Roman"/>
+          <w:noProof/>
+          <w:kern w:val="0"/>
+          <w:sz w:val="24"/>
+          <w:szCs w:val="24"/>
+        </w:rPr>
+        <w:t xml:space="preserve"> bNoCrypt=true)</w:t>
+      </w:r>
+    </w:p>
+    <w:p>
+      <w:pPr>
+        <w:rPr>
+          <w:rFonts w:ascii="新宋体" w:eastAsia="新宋体" w:hAnsi="Times New Roman" w:cs="Times New Roman"/>
+          <w:noProof/>
+          <w:kern w:val="0"/>
+          <w:sz w:val="24"/>
+          <w:szCs w:val="24"/>
+        </w:rPr>
+      </w:pPr>
+      <w:r>
+        <w:rPr>
+          <w:rFonts w:ascii="新宋体" w:eastAsia="新宋体" w:hAnsi="Times New Roman" w:cs="Times New Roman" w:hint="eastAsia"/>
+          <w:noProof/>
+          <w:kern w:val="0"/>
+          <w:sz w:val="24"/>
+          <w:szCs w:val="24"/>
+        </w:rPr>
+        <w:t>5</w:t>
+      </w:r>
+      <w:r>
+        <w:rPr>
+          <w:rFonts w:ascii="新宋体" w:eastAsia="新宋体" w:hAnsi="Times New Roman" w:cs="Times New Roman"/>
+          <w:noProof/>
+          <w:kern w:val="0"/>
+          <w:sz w:val="24"/>
+          <w:szCs w:val="24"/>
+        </w:rPr>
+        <w:t>.</w:t>
+      </w:r>
+      <w:r>
+        <w:rPr>
+          <w:rFonts w:ascii="新宋体" w:eastAsia="新宋体" w:hAnsi="Times New Roman" w:cs="Times New Roman" w:hint="eastAsia"/>
+          <w:noProof/>
+          <w:kern w:val="0"/>
+          <w:sz w:val="24"/>
+          <w:szCs w:val="24"/>
+        </w:rPr>
+        <w:t>2</w:t>
+      </w:r>
+      <w:r>
+        <w:rPr>
+          <w:rFonts w:ascii="新宋体" w:eastAsia="新宋体" w:hAnsi="Times New Roman" w:cs="Times New Roman"/>
+          <w:noProof/>
+          <w:kern w:val="0"/>
+          <w:sz w:val="24"/>
+          <w:szCs w:val="24"/>
+        </w:rPr>
+        <w:t>.</w:t>
+      </w:r>
+      <w:r>
+        <w:rPr>
+          <w:rFonts w:ascii="新宋体" w:eastAsia="新宋体" w:hAnsi="Times New Roman" w:cs="Times New Roman" w:hint="eastAsia"/>
+          <w:noProof/>
+          <w:kern w:val="0"/>
+          <w:sz w:val="24"/>
+          <w:szCs w:val="24"/>
+        </w:rPr>
+        <w:t>1</w:t>
+      </w:r>
+      <w:r>
+        <w:rPr>
+          <w:rFonts w:ascii="新宋体" w:eastAsia="新宋体" w:hAnsi="Times New Roman" w:cs="Times New Roman"/>
+          <w:noProof/>
+          <w:kern w:val="0"/>
+          <w:sz w:val="24"/>
+          <w:szCs w:val="24"/>
+        </w:rPr>
+        <w:sym w:font="Wingdings" w:char="F0E0"/>
+      </w:r>
+      <w:r>
+        <w:rPr>
+          <w:rFonts w:ascii="新宋体" w:eastAsia="新宋体" w:hAnsi="Times New Roman" w:cs="Times New Roman"/>
+          <w:noProof/>
+          <w:kern w:val="0"/>
+          <w:sz w:val="24"/>
+          <w:szCs w:val="24"/>
+        </w:rPr>
+        <w:t xml:space="preserve"> </w:t>
+      </w:r>
+      <w:r>
+        <w:rPr>
+          <w:rFonts w:ascii="新宋体" w:eastAsia="新宋体" w:hAnsi="Times New Roman" w:cs="Times New Roman"/>
+          <w:noProof/>
+          <w:kern w:val="0"/>
+          <w:sz w:val="24"/>
+          <w:szCs w:val="24"/>
+        </w:rPr>
+        <w:t>CEncryptedStreamSocket::SetConnectionEncryption(</w:t>
+      </w:r>
+      <w:r>
+        <w:rPr>
+          <w:rFonts w:ascii="新宋体" w:eastAsia="新宋体" w:hAnsi="Times New Roman" w:cs="Times New Roman"/>
+          <w:noProof/>
+          <w:color w:val="0000FF"/>
+          <w:kern w:val="0"/>
+          <w:sz w:val="24"/>
+          <w:szCs w:val="24"/>
+        </w:rPr>
+        <w:t>bool</w:t>
+      </w:r>
+      <w:r>
+        <w:rPr>
+          <w:rFonts w:ascii="新宋体" w:eastAsia="新宋体" w:hAnsi="Times New Roman" w:cs="Times New Roman"/>
+          <w:noProof/>
+          <w:kern w:val="0"/>
+          <w:sz w:val="24"/>
+          <w:szCs w:val="24"/>
+        </w:rPr>
+        <w:t xml:space="preserve"> bEnabled</w:t>
+      </w:r>
+      <w:r>
+        <w:rPr>
+          <w:rFonts w:ascii="新宋体" w:eastAsia="新宋体" w:hAnsi="Times New Roman" w:cs="Times New Roman"/>
+          <w:noProof/>
+          <w:kern w:val="0"/>
+          <w:sz w:val="24"/>
+          <w:szCs w:val="24"/>
+        </w:rPr>
+        <w:t>=false</w:t>
+      </w:r>
+      <w:r>
+        <w:rPr>
+          <w:rFonts w:ascii="新宋体" w:eastAsia="新宋体" w:hAnsi="Times New Roman" w:cs="Times New Roman"/>
+          <w:noProof/>
+          <w:kern w:val="0"/>
+          <w:sz w:val="24"/>
+          <w:szCs w:val="24"/>
+        </w:rPr>
+        <w:t xml:space="preserve">, </w:t>
+      </w:r>
+      <w:r>
+        <w:rPr>
+          <w:rFonts w:ascii="新宋体" w:eastAsia="新宋体" w:hAnsi="Times New Roman" w:cs="Times New Roman"/>
+          <w:noProof/>
+          <w:color w:val="0000FF"/>
+          <w:kern w:val="0"/>
+          <w:sz w:val="24"/>
+          <w:szCs w:val="24"/>
+        </w:rPr>
+        <w:t>const</w:t>
+      </w:r>
+      <w:r>
+        <w:rPr>
+          <w:rFonts w:ascii="新宋体" w:eastAsia="新宋体" w:hAnsi="Times New Roman" w:cs="Times New Roman"/>
+          <w:noProof/>
+          <w:kern w:val="0"/>
+          <w:sz w:val="24"/>
+          <w:szCs w:val="24"/>
+        </w:rPr>
+        <w:t xml:space="preserve"> uchar* pTargetClientHash</w:t>
+      </w:r>
+      <w:r>
+        <w:rPr>
+          <w:rFonts w:ascii="新宋体" w:eastAsia="新宋体" w:hAnsi="Times New Roman" w:cs="Times New Roman"/>
+          <w:noProof/>
+          <w:kern w:val="0"/>
+          <w:sz w:val="24"/>
+          <w:szCs w:val="24"/>
+        </w:rPr>
+        <w:t>=NULL</w:t>
+      </w:r>
+      <w:r>
+        <w:rPr>
+          <w:rFonts w:ascii="新宋体" w:eastAsia="新宋体" w:hAnsi="Times New Roman" w:cs="Times New Roman"/>
+          <w:noProof/>
+          <w:kern w:val="0"/>
+          <w:sz w:val="24"/>
+          <w:szCs w:val="24"/>
+        </w:rPr>
+        <w:t xml:space="preserve">, </w:t>
+      </w:r>
+      <w:r>
+        <w:rPr>
+          <w:rFonts w:ascii="新宋体" w:eastAsia="新宋体" w:hAnsi="Times New Roman" w:cs="Times New Roman"/>
+          <w:noProof/>
+          <w:color w:val="0000FF"/>
+          <w:kern w:val="0"/>
+          <w:sz w:val="24"/>
+          <w:szCs w:val="24"/>
+        </w:rPr>
+        <w:t>bool</w:t>
+      </w:r>
+      <w:r>
+        <w:rPr>
+          <w:rFonts w:ascii="新宋体" w:eastAsia="新宋体" w:hAnsi="Times New Roman" w:cs="Times New Roman"/>
+          <w:noProof/>
+          <w:kern w:val="0"/>
+          <w:sz w:val="24"/>
+          <w:szCs w:val="24"/>
+        </w:rPr>
+        <w:t xml:space="preserve"> bServerConnection</w:t>
+      </w:r>
+      <w:r>
+        <w:rPr>
+          <w:rFonts w:ascii="新宋体" w:eastAsia="新宋体" w:hAnsi="Times New Roman" w:cs="Times New Roman"/>
+          <w:noProof/>
+          <w:kern w:val="0"/>
+          <w:sz w:val="24"/>
+          <w:szCs w:val="24"/>
+        </w:rPr>
+        <w:t>=true</w:t>
+      </w:r>
+      <w:r>
+        <w:rPr>
+          <w:rFonts w:ascii="新宋体" w:eastAsia="新宋体" w:hAnsi="Times New Roman" w:cs="Times New Roman"/>
+          <w:noProof/>
+          <w:kern w:val="0"/>
+          <w:sz w:val="24"/>
+          <w:szCs w:val="24"/>
+        </w:rPr>
+        <w:t>)</w:t>
+      </w:r>
+      <w:r>
+        <w:rPr>
+          <w:rFonts w:ascii="新宋体" w:eastAsia="新宋体" w:hAnsi="Times New Roman" w:cs="Times New Roman"/>
+          <w:noProof/>
+          <w:kern w:val="0"/>
+          <w:sz w:val="24"/>
+          <w:szCs w:val="24"/>
+        </w:rPr>
+        <w:t>{m_streamCryptState=ECS_UNKNOWN,</w:t>
+      </w:r>
+      <w:r>
+        <w:rPr>
+          <w:rFonts w:ascii="新宋体" w:eastAsia="新宋体" w:hAnsi="Times New Roman" w:cs="Times New Roman" w:hint="eastAsia"/>
+          <w:noProof/>
+          <w:kern w:val="0"/>
+          <w:sz w:val="24"/>
+          <w:szCs w:val="24"/>
+        </w:rPr>
+        <w:t>执行最后的else块，置</w:t>
+      </w:r>
+      <w:r>
+        <w:rPr>
+          <w:rFonts w:ascii="新宋体" w:eastAsia="新宋体" w:hAnsi="Times New Roman" w:cs="Times New Roman"/>
+          <w:noProof/>
+          <w:kern w:val="0"/>
+          <w:sz w:val="24"/>
+          <w:szCs w:val="24"/>
+        </w:rPr>
+        <w:t>m_StreamCryptState = ECS_NONE;</w:t>
+      </w:r>
+      <w:r>
+        <w:rPr>
+          <w:rFonts w:ascii="新宋体" w:eastAsia="新宋体" w:hAnsi="Times New Roman" w:cs="Times New Roman" w:hint="eastAsia"/>
+          <w:noProof/>
+          <w:kern w:val="0"/>
+          <w:sz w:val="24"/>
+          <w:szCs w:val="24"/>
+        </w:rPr>
+        <w:t>}</w:t>
+      </w:r>
+    </w:p>
+    <w:p>
+      <w:pPr>
+        <w:rPr>
+          <w:rFonts w:ascii="新宋体" w:eastAsia="新宋体" w:hAnsi="Times New Roman" w:cs="Times New Roman"/>
+          <w:noProof/>
+          <w:kern w:val="0"/>
+          <w:sz w:val="24"/>
+          <w:szCs w:val="24"/>
+        </w:rPr>
+      </w:pPr>
+      <w:r>
+        <w:rPr>
+          <w:rFonts w:ascii="新宋体" w:eastAsia="新宋体" w:hAnsi="Times New Roman" w:cs="Times New Roman"/>
+          <w:noProof/>
+          <w:kern w:val="0"/>
+          <w:sz w:val="24"/>
+          <w:szCs w:val="24"/>
+        </w:rPr>
+        <w:t>5.2.2</w:t>
+      </w:r>
+      <w:r>
+        <w:rPr>
+          <w:rFonts w:ascii="新宋体" w:eastAsia="新宋体" w:hAnsi="Times New Roman" w:cs="Times New Roman"/>
+          <w:noProof/>
+          <w:kern w:val="0"/>
+          <w:sz w:val="24"/>
+          <w:szCs w:val="24"/>
+        </w:rPr>
+        <w:sym w:font="Wingdings" w:char="F0E0"/>
+      </w:r>
+      <w:r>
+        <w:rPr>
+          <w:rFonts w:ascii="新宋体" w:eastAsia="新宋体" w:hAnsi="Times New Roman" w:cs="Times New Roman"/>
+          <w:noProof/>
+          <w:kern w:val="0"/>
+          <w:sz w:val="24"/>
+          <w:szCs w:val="24"/>
+        </w:rPr>
+        <w:t>SetConnectionState(CS_CONNECTING)</w:t>
+      </w:r>
+      <w:r>
+        <w:rPr>
+          <w:rFonts w:ascii="新宋体" w:eastAsia="新宋体" w:hAnsi="Times New Roman" w:cs="Times New Roman"/>
+          <w:noProof/>
+          <w:kern w:val="0"/>
+          <w:sz w:val="24"/>
+          <w:szCs w:val="24"/>
+        </w:rPr>
+        <w:t>{if,else if</w:t>
+      </w:r>
+      <w:r>
+        <w:rPr>
+          <w:rFonts w:ascii="新宋体" w:eastAsia="新宋体" w:hAnsi="Times New Roman" w:cs="Times New Roman" w:hint="eastAsia"/>
+          <w:noProof/>
+          <w:kern w:val="0"/>
+          <w:sz w:val="24"/>
+          <w:szCs w:val="24"/>
+        </w:rPr>
+        <w:t>均未false,直接返回}</w:t>
+      </w:r>
+      <w:r>
+        <w:rPr>
+          <w:rFonts w:ascii="新宋体" w:eastAsia="新宋体" w:hAnsi="Times New Roman" w:cs="Times New Roman"/>
+          <w:noProof/>
+          <w:kern w:val="0"/>
+          <w:sz w:val="24"/>
+          <w:szCs w:val="24"/>
+        </w:rPr>
+        <w:t>;</w:t>
+      </w:r>
+    </w:p>
+    <w:p>
+      <w:pPr>
+        <w:rPr>
+          <w:rFonts w:ascii="新宋体" w:eastAsia="新宋体" w:hAnsi="Times New Roman" w:cs="Times New Roman"/>
+          <w:noProof/>
+          <w:kern w:val="0"/>
+          <w:sz w:val="24"/>
+          <w:szCs w:val="24"/>
+        </w:rPr>
+      </w:pPr>
+      <w:r>
+        <w:rPr>
+          <w:rFonts w:ascii="新宋体" w:eastAsia="新宋体" w:hAnsi="Times New Roman" w:cs="Times New Roman" w:hint="eastAsia"/>
+          <w:noProof/>
+          <w:kern w:val="0"/>
+          <w:sz w:val="24"/>
+          <w:szCs w:val="24"/>
+        </w:rPr>
+        <w:t>5.2.3</w:t>
+      </w:r>
+      <w:r>
+        <w:rPr>
+          <w:rFonts w:ascii="新宋体" w:eastAsia="新宋体" w:hAnsi="Times New Roman" w:cs="Times New Roman"/>
+          <w:noProof/>
+          <w:kern w:val="0"/>
+          <w:sz w:val="24"/>
+          <w:szCs w:val="24"/>
+        </w:rPr>
+        <w:sym w:font="Wingdings" w:char="F0E0"/>
+      </w:r>
+      <w:r>
+        <w:rPr>
+          <w:rFonts w:ascii="新宋体" w:eastAsia="新宋体" w:hAnsi="Times New Roman" w:cs="Times New Roman"/>
+          <w:noProof/>
+          <w:kern w:val="0"/>
+          <w:sz w:val="24"/>
+          <w:szCs w:val="24"/>
+        </w:rPr>
+        <w:t>CEMSocket::Connect(LPCSTR lpszHostAddress</w:t>
+      </w:r>
+      <w:r>
+        <w:rPr>
+          <w:rFonts w:ascii="新宋体" w:eastAsia="新宋体" w:hAnsi="Times New Roman" w:cs="Times New Roman"/>
+          <w:noProof/>
+          <w:kern w:val="0"/>
+          <w:sz w:val="24"/>
+          <w:szCs w:val="24"/>
+        </w:rPr>
+        <w:t>=0x05115568</w:t>
+      </w:r>
+      <w:r>
+        <w:rPr>
+          <w:rFonts w:ascii="新宋体" w:eastAsia="新宋体" w:hAnsi="Times New Roman" w:cs="Times New Roman"/>
+          <w:noProof/>
+          <w:kern w:val="0"/>
+          <w:sz w:val="24"/>
+          <w:szCs w:val="24"/>
+        </w:rPr>
+        <w:t>, UINT nHostPort</w:t>
+      </w:r>
+      <w:r>
+        <w:rPr>
+          <w:rFonts w:ascii="新宋体" w:eastAsia="新宋体" w:hAnsi="Times New Roman" w:cs="Times New Roman"/>
+          <w:noProof/>
+          <w:kern w:val="0"/>
+          <w:sz w:val="24"/>
+          <w:szCs w:val="24"/>
+        </w:rPr>
+        <w:t>=5041</w:t>
+      </w:r>
+      <w:r>
+        <w:rPr>
+          <w:rFonts w:ascii="新宋体" w:eastAsia="新宋体" w:hAnsi="Times New Roman" w:cs="Times New Roman"/>
+          <w:noProof/>
+          <w:kern w:val="0"/>
+          <w:sz w:val="24"/>
+          <w:szCs w:val="24"/>
+        </w:rPr>
+        <w:t>)</w:t>
+      </w:r>
+      <w:r>
+        <w:rPr>
+          <w:rFonts w:ascii="新宋体" w:eastAsia="新宋体" w:hAnsi="Times New Roman" w:cs="Times New Roman"/>
+          <w:noProof/>
+          <w:kern w:val="0"/>
+          <w:sz w:val="24"/>
+          <w:szCs w:val="24"/>
+        </w:rPr>
+        <w:sym w:font="Wingdings" w:char="F0E0"/>
+      </w:r>
+      <w:r>
+        <w:rPr>
+          <w:rFonts w:ascii="新宋体" w:eastAsia="新宋体" w:hAnsi="Times New Roman" w:cs="Times New Roman"/>
+          <w:noProof/>
+          <w:kern w:val="0"/>
+          <w:sz w:val="24"/>
+          <w:szCs w:val="24"/>
+        </w:rPr>
+        <w:t xml:space="preserve"> </w:t>
+      </w:r>
+      <w:r>
+        <w:rPr>
+          <w:rFonts w:ascii="新宋体" w:eastAsia="新宋体" w:hAnsi="Times New Roman" w:cs="Times New Roman"/>
+          <w:noProof/>
+          <w:kern w:val="0"/>
+          <w:sz w:val="24"/>
+          <w:szCs w:val="24"/>
+        </w:rPr>
+        <w:t>InitProxySupport()</w:t>
+      </w:r>
+      <w:r>
+        <w:rPr>
+          <w:rFonts w:ascii="新宋体" w:eastAsia="新宋体" w:hAnsi="Times New Roman" w:cs="Times New Roman"/>
+          <w:noProof/>
+          <w:kern w:val="0"/>
+          <w:sz w:val="24"/>
+          <w:szCs w:val="24"/>
+        </w:rPr>
+        <w:t>{</w:t>
+      </w:r>
+      <w:r>
+        <w:rPr>
+          <w:rFonts w:ascii="新宋体" w:eastAsia="新宋体" w:hAnsi="Times New Roman" w:cs="Times New Roman" w:hint="eastAsia"/>
+          <w:noProof/>
+          <w:kern w:val="0"/>
+          <w:sz w:val="24"/>
+          <w:szCs w:val="24"/>
+        </w:rPr>
+        <w:t>直接返回}</w:t>
+      </w:r>
+      <w:r>
+        <w:rPr>
+          <w:rFonts w:ascii="新宋体" w:eastAsia="新宋体" w:hAnsi="Times New Roman" w:cs="Times New Roman"/>
+          <w:noProof/>
+          <w:kern w:val="0"/>
+          <w:sz w:val="24"/>
+          <w:szCs w:val="24"/>
+        </w:rPr>
+        <w:sym w:font="Wingdings" w:char="F0E0"/>
+      </w:r>
+      <w:r>
+        <w:rPr>
+          <w:rFonts w:ascii="新宋体" w:eastAsia="新宋体" w:hAnsi="Times New Roman" w:cs="Times New Roman"/>
+          <w:noProof/>
+          <w:kern w:val="0"/>
+          <w:sz w:val="24"/>
+          <w:szCs w:val="24"/>
+        </w:rPr>
+        <w:t xml:space="preserve"> CAsyncSocketEx::Connect(LPCSTR </w:t>
+      </w:r>
+      <w:r>
+        <w:rPr>
+          <w:rFonts w:ascii="新宋体" w:eastAsia="新宋体" w:hAnsi="Times New Roman" w:cs="Times New Roman"/>
+          <w:noProof/>
+          <w:kern w:val="0"/>
+          <w:sz w:val="24"/>
+          <w:szCs w:val="24"/>
+        </w:rPr>
+        <w:lastRenderedPageBreak/>
+        <w:t>lpszHostAddress=0x05115568, UINT nHostPort=5041)</w:t>
+      </w:r>
+      <w:r>
+        <w:rPr>
+          <w:rFonts w:ascii="新宋体" w:eastAsia="新宋体" w:hAnsi="Times New Roman" w:cs="Times New Roman"/>
+          <w:noProof/>
+          <w:kern w:val="0"/>
+          <w:sz w:val="24"/>
+          <w:szCs w:val="24"/>
+        </w:rPr>
+        <w:sym w:font="Wingdings" w:char="F0E0"/>
+      </w:r>
+      <w:r>
+        <w:rPr>
+          <w:rFonts w:ascii="新宋体" w:eastAsia="新宋体" w:hAnsi="Times New Roman" w:cs="Times New Roman"/>
+          <w:noProof/>
+          <w:kern w:val="0"/>
+          <w:sz w:val="24"/>
+          <w:szCs w:val="24"/>
+        </w:rPr>
+        <w:t xml:space="preserve"> </w:t>
+      </w:r>
+      <w:r>
+        <w:rPr>
+          <w:rFonts w:ascii="新宋体" w:eastAsia="新宋体" w:hAnsi="Times New Roman" w:cs="Times New Roman"/>
+          <w:noProof/>
+          <w:kern w:val="0"/>
+          <w:sz w:val="24"/>
+          <w:szCs w:val="24"/>
+        </w:rPr>
+        <w:t>connect(m_SocketData.hSocket</w:t>
+      </w:r>
+      <w:r>
+        <w:rPr>
+          <w:rFonts w:ascii="新宋体" w:eastAsia="新宋体" w:hAnsi="Times New Roman" w:cs="Times New Roman"/>
+          <w:noProof/>
+          <w:kern w:val="0"/>
+          <w:sz w:val="24"/>
+          <w:szCs w:val="24"/>
+        </w:rPr>
+        <w:t>=1136</w:t>
+      </w:r>
+      <w:r>
+        <w:rPr>
+          <w:rFonts w:ascii="新宋体" w:eastAsia="新宋体" w:hAnsi="Times New Roman" w:cs="Times New Roman"/>
+          <w:noProof/>
+          <w:kern w:val="0"/>
+          <w:sz w:val="24"/>
+          <w:szCs w:val="24"/>
+        </w:rPr>
+        <w:t>, lpSockAddr, nSockAddrLen</w:t>
+      </w:r>
+      <w:r>
+        <w:rPr>
+          <w:rFonts w:ascii="新宋体" w:eastAsia="新宋体" w:hAnsi="Times New Roman" w:cs="Times New Roman"/>
+          <w:noProof/>
+          <w:kern w:val="0"/>
+          <w:sz w:val="24"/>
+          <w:szCs w:val="24"/>
+        </w:rPr>
+        <w:t>=16</w:t>
+      </w:r>
+      <w:r>
+        <w:rPr>
+          <w:rFonts w:ascii="新宋体" w:eastAsia="新宋体" w:hAnsi="Times New Roman" w:cs="Times New Roman"/>
+          <w:noProof/>
+          <w:kern w:val="0"/>
+          <w:sz w:val="24"/>
+          <w:szCs w:val="24"/>
+        </w:rPr>
+        <w:t xml:space="preserve">) </w:t>
+      </w:r>
+      <w:r>
+        <w:rPr>
+          <w:rFonts w:ascii="新宋体" w:eastAsia="新宋体" w:hAnsi="Times New Roman" w:cs="Times New Roman"/>
+          <w:noProof/>
+          <w:kern w:val="0"/>
+          <w:sz w:val="24"/>
+          <w:szCs w:val="24"/>
+        </w:rPr>
+        <w:t>5.3</w:t>
+      </w:r>
+      <w:r>
+        <w:rPr>
+          <w:rFonts w:ascii="新宋体" w:eastAsia="新宋体" w:hAnsi="Times New Roman" w:cs="Times New Roman"/>
+          <w:noProof/>
+          <w:kern w:val="0"/>
+          <w:sz w:val="24"/>
+          <w:szCs w:val="24"/>
+        </w:rPr>
+        <w:sym w:font="Wingdings" w:char="F0E0"/>
+      </w:r>
+      <w:r>
+        <w:rPr>
+          <w:rFonts w:ascii="新宋体" w:eastAsia="新宋体" w:hAnsi="Times New Roman" w:cs="Times New Roman"/>
+          <w:noProof/>
+          <w:kern w:val="0"/>
+          <w:sz w:val="24"/>
+          <w:szCs w:val="24"/>
+        </w:rPr>
+        <w:t>CAsyncSocketExHelperWindow</w:t>
+      </w:r>
+      <w:r>
+        <w:rPr>
+          <w:rFonts w:ascii="新宋体" w:eastAsia="新宋体" w:hAnsi="Times New Roman" w:cs="Times New Roman"/>
+          <w:noProof/>
+          <w:kern w:val="0"/>
+          <w:sz w:val="24"/>
+          <w:szCs w:val="24"/>
+        </w:rPr>
+        <w:t>::WindowsProc(message=1284&gt;=WM_SOCKETEX_NOTIFY){ hSocket=wParam=1136,nEvent=16(FD_CONNECT)}</w:t>
+      </w:r>
+      <w:r>
+        <w:rPr>
+          <w:rFonts w:ascii="新宋体" w:eastAsia="新宋体" w:hAnsi="Times New Roman" w:cs="Times New Roman"/>
+          <w:noProof/>
+          <w:kern w:val="0"/>
+          <w:sz w:val="24"/>
+          <w:szCs w:val="24"/>
+        </w:rPr>
+        <w:sym w:font="Wingdings" w:char="F0E0"/>
+      </w:r>
+      <w:r>
+        <w:rPr>
+          <w:rFonts w:ascii="新宋体" w:eastAsia="新宋体" w:hAnsi="Times New Roman" w:cs="Times New Roman"/>
+          <w:noProof/>
+          <w:kern w:val="0"/>
+          <w:sz w:val="24"/>
+          <w:szCs w:val="24"/>
+        </w:rPr>
+        <w:t>CServerSocket::OnConnect(</w:t>
+      </w:r>
+      <w:r>
+        <w:rPr>
+          <w:rFonts w:ascii="新宋体" w:eastAsia="新宋体" w:hAnsi="Times New Roman" w:cs="Times New Roman"/>
+          <w:noProof/>
+          <w:kern w:val="0"/>
+          <w:sz w:val="24"/>
+          <w:szCs w:val="24"/>
+        </w:rPr>
+        <w:t>nErrorCode</w:t>
+      </w:r>
+      <w:r>
+        <w:rPr>
+          <w:rFonts w:ascii="新宋体" w:eastAsia="新宋体" w:hAnsi="Times New Roman" w:cs="Times New Roman"/>
+          <w:noProof/>
+          <w:kern w:val="0"/>
+          <w:sz w:val="24"/>
+          <w:szCs w:val="24"/>
+        </w:rPr>
+        <w:t>=0)</w:t>
+      </w:r>
+      <w:r>
+        <w:rPr>
+          <w:rFonts w:ascii="新宋体" w:eastAsia="新宋体" w:hAnsi="Times New Roman" w:cs="Times New Roman"/>
+          <w:noProof/>
+          <w:kern w:val="0"/>
+          <w:sz w:val="24"/>
+          <w:szCs w:val="24"/>
+        </w:rPr>
+        <w:sym w:font="Wingdings" w:char="F0E0"/>
+      </w:r>
+      <w:r>
+        <w:rPr>
+          <w:rFonts w:ascii="新宋体" w:eastAsia="新宋体" w:hAnsi="Times New Roman" w:cs="Times New Roman"/>
+          <w:noProof/>
+          <w:kern w:val="0"/>
+          <w:sz w:val="24"/>
+          <w:szCs w:val="24"/>
+        </w:rPr>
+        <w:t xml:space="preserve"> </w:t>
+      </w:r>
+      <w:r>
+        <w:rPr>
+          <w:rFonts w:ascii="新宋体" w:eastAsia="新宋体" w:hAnsi="Times New Roman" w:cs="Times New Roman"/>
+          <w:noProof/>
+          <w:kern w:val="0"/>
+          <w:sz w:val="24"/>
+          <w:szCs w:val="24"/>
+        </w:rPr>
+        <w:t>SetConnectionState(CS_WAITFORLOGIN)</w:t>
+      </w:r>
+      <w:r>
+        <w:rPr>
+          <w:rFonts w:ascii="新宋体" w:eastAsia="新宋体" w:hAnsi="Times New Roman" w:cs="Times New Roman"/>
+          <w:noProof/>
+          <w:kern w:val="0"/>
+          <w:sz w:val="24"/>
+          <w:szCs w:val="24"/>
+        </w:rPr>
+        <w:sym w:font="Wingdings" w:char="F0E0"/>
+      </w:r>
+      <w:r>
+        <w:rPr>
+          <w:rFonts w:ascii="新宋体" w:eastAsia="新宋体" w:hAnsi="Times New Roman" w:cs="Times New Roman"/>
+          <w:noProof/>
+          <w:kern w:val="0"/>
+          <w:sz w:val="24"/>
+          <w:szCs w:val="24"/>
+        </w:rPr>
+        <w:t xml:space="preserve"> </w:t>
+      </w:r>
+      <w:r>
+        <w:rPr>
+          <w:rFonts w:ascii="新宋体" w:eastAsia="新宋体" w:hAnsi="Times New Roman" w:cs="Times New Roman"/>
+          <w:noProof/>
+          <w:kern w:val="0"/>
+          <w:sz w:val="24"/>
+          <w:szCs w:val="24"/>
+        </w:rPr>
+        <w:t>CServerConnect::ConnectionEstablished(CServerSocket* sender</w:t>
+      </w:r>
+      <w:r>
+        <w:rPr>
+          <w:rFonts w:ascii="新宋体" w:eastAsia="新宋体" w:hAnsi="Times New Roman" w:cs="Times New Roman"/>
+          <w:noProof/>
+          <w:kern w:val="0"/>
+          <w:sz w:val="24"/>
+          <w:szCs w:val="24"/>
+        </w:rPr>
+        <w:t>=0x050c5d10</w:t>
+      </w:r>
+      <w:r>
+        <w:rPr>
+          <w:rFonts w:ascii="新宋体" w:eastAsia="新宋体" w:hAnsi="Times New Roman" w:cs="Times New Roman"/>
+          <w:noProof/>
+          <w:kern w:val="0"/>
+          <w:sz w:val="24"/>
+          <w:szCs w:val="24"/>
+        </w:rPr>
+        <w:t>)</w:t>
+      </w:r>
+      <w:r>
+        <w:rPr>
+          <w:rFonts w:ascii="新宋体" w:eastAsia="新宋体" w:hAnsi="Times New Roman" w:cs="Times New Roman"/>
+          <w:noProof/>
+          <w:kern w:val="0"/>
+          <w:sz w:val="24"/>
+          <w:szCs w:val="24"/>
+        </w:rPr>
+        <w:sym w:font="Wingdings" w:char="F0E0"/>
+      </w:r>
+      <w:r>
+        <w:rPr>
+          <w:rFonts w:ascii="新宋体" w:eastAsia="新宋体" w:hAnsi="Times New Roman" w:cs="Times New Roman"/>
+          <w:noProof/>
+          <w:kern w:val="0"/>
+          <w:sz w:val="24"/>
+          <w:szCs w:val="24"/>
+        </w:rPr>
+        <w:t>InitLocalIP(){m_nLocalIP=192.168.1.115}</w:t>
+      </w:r>
+    </w:p>
+    <w:p>
+      <w:pPr>
+        <w:rPr>
+          <w:rFonts w:ascii="新宋体" w:eastAsia="新宋体" w:hAnsi="Times New Roman" w:cs="Times New Roman"/>
+          <w:noProof/>
+          <w:kern w:val="0"/>
+          <w:sz w:val="24"/>
+          <w:szCs w:val="24"/>
+        </w:rPr>
+      </w:pPr>
+      <w:r>
+        <w:rPr>
+          <w:rFonts w:ascii="新宋体" w:eastAsia="新宋体" w:hAnsi="Times New Roman" w:cs="Times New Roman"/>
+          <w:noProof/>
+          <w:kern w:val="0"/>
+          <w:sz w:val="24"/>
+          <w:szCs w:val="24"/>
+        </w:rPr>
+        <w:t xml:space="preserve">                  </w:t>
+      </w:r>
+      <w:r>
+        <w:rPr>
+          <w:rFonts w:ascii="新宋体" w:eastAsia="新宋体" w:hAnsi="Times New Roman" w:cs="Times New Roman"/>
+          <w:noProof/>
+          <w:kern w:val="0"/>
+          <w:sz w:val="24"/>
+          <w:szCs w:val="24"/>
+        </w:rPr>
+        <w:sym w:font="Wingdings" w:char="F0E0"/>
+      </w:r>
+      <w:r>
+        <w:rPr>
+          <w:rFonts w:ascii="新宋体" w:eastAsia="新宋体" w:hAnsi="Times New Roman" w:cs="Times New Roman"/>
+          <w:noProof/>
+          <w:kern w:val="0"/>
+          <w:sz w:val="24"/>
+          <w:szCs w:val="24"/>
+        </w:rPr>
+        <w:t>if(</w:t>
+      </w:r>
+      <w:r>
+        <w:rPr>
+          <w:rFonts w:ascii="新宋体" w:eastAsia="新宋体" w:hAnsi="Times New Roman" w:cs="Times New Roman"/>
+          <w:noProof/>
+          <w:kern w:val="0"/>
+          <w:sz w:val="24"/>
+          <w:szCs w:val="24"/>
+        </w:rPr>
+        <w:t>sender-&gt;GetConnectionState() == CS_WAITFORLOGIN)</w:t>
+      </w:r>
+      <w:r>
+        <w:rPr>
+          <w:rFonts w:ascii="新宋体" w:eastAsia="新宋体" w:hAnsi="Times New Roman" w:cs="Times New Roman"/>
+          <w:noProof/>
+          <w:kern w:val="0"/>
+          <w:sz w:val="24"/>
+          <w:szCs w:val="24"/>
+        </w:rPr>
+        <w:t>,SendPacket(</w:t>
+      </w:r>
+      <w:r>
+        <w:rPr>
+          <w:rFonts w:ascii="新宋体" w:eastAsia="新宋体" w:hAnsi="Times New Roman" w:cs="Times New Roman"/>
+          <w:noProof/>
+          <w:kern w:val="0"/>
+          <w:sz w:val="24"/>
+          <w:szCs w:val="24"/>
+        </w:rPr>
+        <w:t>Packet* packet,</w:t>
+      </w:r>
+      <w:r>
+        <w:rPr>
+          <w:rFonts w:ascii="新宋体" w:eastAsia="新宋体" w:hAnsi="Times New Roman" w:cs="Times New Roman"/>
+          <w:noProof/>
+          <w:color w:val="0000FF"/>
+          <w:kern w:val="0"/>
+          <w:sz w:val="24"/>
+          <w:szCs w:val="24"/>
+        </w:rPr>
+        <w:t>bool</w:t>
+      </w:r>
+      <w:r>
+        <w:rPr>
+          <w:rFonts w:ascii="新宋体" w:eastAsia="新宋体" w:hAnsi="Times New Roman" w:cs="Times New Roman"/>
+          <w:noProof/>
+          <w:kern w:val="0"/>
+          <w:sz w:val="24"/>
+          <w:szCs w:val="24"/>
+        </w:rPr>
+        <w:t xml:space="preserve"> delpacket</w:t>
+      </w:r>
+      <w:r>
+        <w:rPr>
+          <w:rFonts w:ascii="新宋体" w:eastAsia="新宋体" w:hAnsi="Times New Roman" w:cs="Times New Roman"/>
+          <w:noProof/>
+          <w:kern w:val="0"/>
+          <w:sz w:val="24"/>
+          <w:szCs w:val="24"/>
+        </w:rPr>
+        <w:t>=</w:t>
+      </w:r>
+      <w:r>
+        <w:rPr>
+          <w:rFonts w:ascii="新宋体" w:eastAsia="新宋体" w:hAnsi="Times New Roman" w:cs="Times New Roman"/>
+          <w:noProof/>
+          <w:kern w:val="0"/>
+          <w:sz w:val="24"/>
+          <w:szCs w:val="24"/>
+        </w:rPr>
+        <w:t xml:space="preserve"> </w:t>
+      </w:r>
+      <w:r>
+        <w:rPr>
+          <w:rFonts w:ascii="新宋体" w:eastAsia="新宋体" w:hAnsi="Times New Roman" w:cs="Times New Roman"/>
+          <w:noProof/>
+          <w:kern w:val="0"/>
+          <w:sz w:val="24"/>
+          <w:szCs w:val="24"/>
+        </w:rPr>
+        <w:t>true, CServerSocket*</w:t>
+      </w:r>
+      <w:r>
+        <w:rPr>
+          <w:rFonts w:ascii="新宋体" w:eastAsia="新宋体" w:hAnsi="Times New Roman" w:cs="Times New Roman"/>
+          <w:noProof/>
+          <w:kern w:val="0"/>
+          <w:sz w:val="24"/>
+          <w:szCs w:val="24"/>
+        </w:rPr>
+        <w:t xml:space="preserve"> sender)</w:t>
+      </w:r>
+      <w:r>
+        <w:rPr>
+          <w:rFonts w:ascii="新宋体" w:eastAsia="新宋体" w:hAnsi="Times New Roman" w:cs="Times New Roman"/>
+          <w:noProof/>
+          <w:kern w:val="0"/>
+          <w:sz w:val="24"/>
+          <w:szCs w:val="24"/>
+        </w:rPr>
+        <w:sym w:font="Wingdings" w:char="F0E0"/>
+      </w:r>
+      <w:r>
+        <w:rPr>
+          <w:rFonts w:ascii="新宋体" w:eastAsia="新宋体" w:hAnsi="Times New Roman" w:cs="Times New Roman"/>
+          <w:noProof/>
+          <w:kern w:val="0"/>
+          <w:sz w:val="24"/>
+          <w:szCs w:val="24"/>
+        </w:rPr>
+        <w:t xml:space="preserve"> </w:t>
+      </w:r>
+      <w:r>
+        <w:rPr>
+          <w:rFonts w:ascii="新宋体" w:eastAsia="新宋体" w:hAnsi="Times New Roman" w:cs="Times New Roman"/>
+          <w:noProof/>
+          <w:kern w:val="0"/>
+          <w:sz w:val="24"/>
+          <w:szCs w:val="24"/>
+        </w:rPr>
+        <w:t xml:space="preserve">CServerSocket::SendPacket(Packet* packet, </w:t>
+      </w:r>
+      <w:r>
+        <w:rPr>
+          <w:rFonts w:ascii="新宋体" w:eastAsia="新宋体" w:hAnsi="Times New Roman" w:cs="Times New Roman"/>
+          <w:noProof/>
+          <w:color w:val="0000FF"/>
+          <w:kern w:val="0"/>
+          <w:sz w:val="24"/>
+          <w:szCs w:val="24"/>
+        </w:rPr>
+        <w:t>bool</w:t>
+      </w:r>
+      <w:r>
+        <w:rPr>
+          <w:rFonts w:ascii="新宋体" w:eastAsia="新宋体" w:hAnsi="Times New Roman" w:cs="Times New Roman"/>
+          <w:noProof/>
+          <w:kern w:val="0"/>
+          <w:sz w:val="24"/>
+          <w:szCs w:val="24"/>
+        </w:rPr>
+        <w:t xml:space="preserve"> delpacket</w:t>
+      </w:r>
+      <w:r>
+        <w:rPr>
+          <w:rFonts w:ascii="新宋体" w:eastAsia="新宋体" w:hAnsi="Times New Roman" w:cs="Times New Roman"/>
+          <w:noProof/>
+          <w:kern w:val="0"/>
+          <w:sz w:val="24"/>
+          <w:szCs w:val="24"/>
+        </w:rPr>
+        <w:t>=true</w:t>
+      </w:r>
+      <w:r>
+        <w:rPr>
+          <w:rFonts w:ascii="新宋体" w:eastAsia="新宋体" w:hAnsi="Times New Roman" w:cs="Times New Roman"/>
+          <w:noProof/>
+          <w:kern w:val="0"/>
+          <w:sz w:val="24"/>
+          <w:szCs w:val="24"/>
+        </w:rPr>
+        <w:t xml:space="preserve">, </w:t>
+      </w:r>
+      <w:r>
+        <w:rPr>
+          <w:rFonts w:ascii="新宋体" w:eastAsia="新宋体" w:hAnsi="Times New Roman" w:cs="Times New Roman"/>
+          <w:noProof/>
+          <w:color w:val="0000FF"/>
+          <w:kern w:val="0"/>
+          <w:sz w:val="24"/>
+          <w:szCs w:val="24"/>
+        </w:rPr>
+        <w:t>bool</w:t>
+      </w:r>
+      <w:r>
+        <w:rPr>
+          <w:rFonts w:ascii="新宋体" w:eastAsia="新宋体" w:hAnsi="Times New Roman" w:cs="Times New Roman"/>
+          <w:noProof/>
+          <w:kern w:val="0"/>
+          <w:sz w:val="24"/>
+          <w:szCs w:val="24"/>
+        </w:rPr>
+        <w:t xml:space="preserve"> controlpacket</w:t>
+      </w:r>
+      <w:r>
+        <w:rPr>
+          <w:rFonts w:ascii="新宋体" w:eastAsia="新宋体" w:hAnsi="Times New Roman" w:cs="Times New Roman"/>
+          <w:noProof/>
+          <w:kern w:val="0"/>
+          <w:sz w:val="24"/>
+          <w:szCs w:val="24"/>
+        </w:rPr>
+        <w:t>=true</w:t>
+      </w:r>
+      <w:r>
+        <w:rPr>
+          <w:rFonts w:ascii="新宋体" w:eastAsia="新宋体" w:hAnsi="Times New Roman" w:cs="Times New Roman"/>
+          <w:noProof/>
+          <w:kern w:val="0"/>
+          <w:sz w:val="24"/>
+          <w:szCs w:val="24"/>
+        </w:rPr>
+        <w:t>, uint32 actualPayloadSize</w:t>
+      </w:r>
+      <w:r>
+        <w:rPr>
+          <w:rFonts w:ascii="新宋体" w:eastAsia="新宋体" w:hAnsi="Times New Roman" w:cs="Times New Roman"/>
+          <w:noProof/>
+          <w:kern w:val="0"/>
+          <w:sz w:val="24"/>
+          <w:szCs w:val="24"/>
+        </w:rPr>
+        <w:t>=0</w:t>
+      </w:r>
+      <w:r>
+        <w:rPr>
+          <w:rFonts w:ascii="新宋体" w:eastAsia="新宋体" w:hAnsi="Times New Roman" w:cs="Times New Roman"/>
+          <w:noProof/>
+          <w:kern w:val="0"/>
+          <w:sz w:val="24"/>
+          <w:szCs w:val="24"/>
+        </w:rPr>
+        <w:t xml:space="preserve">, </w:t>
+      </w:r>
+      <w:r>
+        <w:rPr>
+          <w:rFonts w:ascii="新宋体" w:eastAsia="新宋体" w:hAnsi="Times New Roman" w:cs="Times New Roman"/>
+          <w:noProof/>
+          <w:color w:val="0000FF"/>
+          <w:kern w:val="0"/>
+          <w:sz w:val="24"/>
+          <w:szCs w:val="24"/>
+        </w:rPr>
+        <w:t>bool</w:t>
+      </w:r>
+      <w:r>
+        <w:rPr>
+          <w:rFonts w:ascii="新宋体" w:eastAsia="新宋体" w:hAnsi="Times New Roman" w:cs="Times New Roman"/>
+          <w:noProof/>
+          <w:kern w:val="0"/>
+          <w:sz w:val="24"/>
+          <w:szCs w:val="24"/>
+        </w:rPr>
+        <w:t xml:space="preserve"> bForceImmediateSend</w:t>
+      </w:r>
+      <w:r>
+        <w:rPr>
+          <w:rFonts w:ascii="新宋体" w:eastAsia="新宋体" w:hAnsi="Times New Roman" w:cs="Times New Roman"/>
+          <w:noProof/>
+          <w:kern w:val="0"/>
+          <w:sz w:val="24"/>
+          <w:szCs w:val="24"/>
+        </w:rPr>
+        <w:t>=false</w:t>
+      </w:r>
+      <w:r>
+        <w:rPr>
+          <w:rFonts w:ascii="新宋体" w:eastAsia="新宋体" w:hAnsi="Times New Roman" w:cs="Times New Roman"/>
+          <w:noProof/>
+          <w:kern w:val="0"/>
+          <w:sz w:val="24"/>
+          <w:szCs w:val="24"/>
+        </w:rPr>
+        <w:t>)</w:t>
+      </w:r>
+      <w:r>
+        <w:rPr>
+          <w:rFonts w:ascii="新宋体" w:eastAsia="新宋体" w:hAnsi="Times New Roman" w:cs="Times New Roman"/>
+          <w:noProof/>
+          <w:kern w:val="0"/>
+          <w:sz w:val="24"/>
+          <w:szCs w:val="24"/>
+        </w:rPr>
+        <w:sym w:font="Wingdings" w:char="F0E0"/>
+      </w:r>
+    </w:p>
+    <w:p>
+      <w:pPr>
+        <w:autoSpaceDE w:val="0"/>
+        <w:autoSpaceDN w:val="0"/>
+        <w:adjustRightInd w:val="0"/>
+        <w:jc w:val="left"/>
+        <w:rPr>
+          <w:rFonts w:ascii="新宋体" w:eastAsia="新宋体" w:hAnsi="Times New Roman" w:cs="Times New Roman"/>
+          <w:noProof/>
           <w:color w:val="008000"/>
           <w:kern w:val="0"/>
           <w:sz w:val="24"/>
           <w:szCs w:val="24"/>
         </w:rPr>
-        <w:t>/*=FD_READ | FD_WRITE |  FD_CONNECT | FD_CLOSE*/</w:t>
+      </w:pPr>
+      <w:r>
+        <w:rPr>
+          <w:rFonts w:ascii="新宋体" w:eastAsia="新宋体" w:hAnsi="Times New Roman" w:cs="Times New Roman"/>
+          <w:noProof/>
+          <w:kern w:val="0"/>
+          <w:sz w:val="24"/>
+          <w:szCs w:val="24"/>
+        </w:rPr>
+        <w:t>CEMSocket::</w:t>
+      </w:r>
+      <w:r>
+        <w:rPr>
+          <w:rFonts w:ascii="新宋体" w:eastAsia="新宋体" w:hAnsi="Times New Roman" w:cs="Times New Roman"/>
+          <w:noProof/>
+          <w:kern w:val="0"/>
+          <w:sz w:val="24"/>
+          <w:szCs w:val="24"/>
+        </w:rPr>
+        <w:t xml:space="preserve"> </w:t>
+      </w:r>
+      <w:r>
+        <w:rPr>
+          <w:rFonts w:ascii="新宋体" w:eastAsia="新宋体" w:hAnsi="Times New Roman" w:cs="Times New Roman"/>
+          <w:noProof/>
+          <w:kern w:val="0"/>
+          <w:sz w:val="24"/>
+          <w:szCs w:val="24"/>
+        </w:rPr>
+        <w:t xml:space="preserve">SendPacket(Packet* packet, </w:t>
+      </w:r>
+      <w:r>
+        <w:rPr>
+          <w:rFonts w:ascii="新宋体" w:eastAsia="新宋体" w:hAnsi="Times New Roman" w:cs="Times New Roman"/>
+          <w:noProof/>
+          <w:color w:val="0000FF"/>
+          <w:kern w:val="0"/>
+          <w:sz w:val="24"/>
+          <w:szCs w:val="24"/>
+        </w:rPr>
+        <w:t>bool</w:t>
+      </w:r>
+      <w:r>
+        <w:rPr>
+          <w:rFonts w:ascii="新宋体" w:eastAsia="新宋体" w:hAnsi="Times New Roman" w:cs="Times New Roman"/>
+          <w:noProof/>
+          <w:kern w:val="0"/>
+          <w:sz w:val="24"/>
+          <w:szCs w:val="24"/>
+        </w:rPr>
+        <w:t xml:space="preserve"> delpacket=true, </w:t>
+      </w:r>
+      <w:r>
+        <w:rPr>
+          <w:rFonts w:ascii="新宋体" w:eastAsia="新宋体" w:hAnsi="Times New Roman" w:cs="Times New Roman"/>
+          <w:noProof/>
+          <w:color w:val="0000FF"/>
+          <w:kern w:val="0"/>
+          <w:sz w:val="24"/>
+          <w:szCs w:val="24"/>
+        </w:rPr>
+        <w:t>bool</w:t>
+      </w:r>
+      <w:r>
+        <w:rPr>
+          <w:rFonts w:ascii="新宋体" w:eastAsia="新宋体" w:hAnsi="Times New Roman" w:cs="Times New Roman"/>
+          <w:noProof/>
+          <w:kern w:val="0"/>
+          <w:sz w:val="24"/>
+          <w:szCs w:val="24"/>
+        </w:rPr>
+        <w:t xml:space="preserve"> controlpacket=true, uint32 actualPayloadSize=0, </w:t>
+      </w:r>
+      <w:r>
+        <w:rPr>
+          <w:rFonts w:ascii="新宋体" w:eastAsia="新宋体" w:hAnsi="Times New Roman" w:cs="Times New Roman"/>
+          <w:noProof/>
+          <w:color w:val="0000FF"/>
+          <w:kern w:val="0"/>
+          <w:sz w:val="24"/>
+          <w:szCs w:val="24"/>
+        </w:rPr>
+        <w:t>bool</w:t>
+      </w:r>
+      <w:r>
+        <w:rPr>
+          <w:rFonts w:ascii="新宋体" w:eastAsia="新宋体" w:hAnsi="Times New Roman" w:cs="Times New Roman"/>
+          <w:noProof/>
+          <w:kern w:val="0"/>
+          <w:sz w:val="24"/>
+          <w:szCs w:val="24"/>
+        </w:rPr>
+        <w:t xml:space="preserve"> bForceImmediateSend=false)</w:t>
+      </w:r>
+      <w:r>
+        <w:rPr>
+          <w:rFonts w:ascii="新宋体" w:eastAsia="新宋体" w:hAnsi="Times New Roman" w:cs="Times New Roman"/>
+          <w:noProof/>
+          <w:kern w:val="0"/>
+          <w:sz w:val="24"/>
+          <w:szCs w:val="24"/>
+        </w:rPr>
+        <w:t>{if(controlpacket)</w:t>
+      </w:r>
+      <w:r>
+        <w:rPr>
+          <w:rFonts w:ascii="新宋体" w:eastAsia="新宋体" w:hAnsi="Times New Roman" w:cs="Times New Roman" w:hint="eastAsia"/>
+          <w:noProof/>
+          <w:kern w:val="0"/>
+          <w:sz w:val="24"/>
+          <w:szCs w:val="24"/>
+        </w:rPr>
+        <w:t>{</w:t>
+      </w:r>
+      <w:r>
+        <w:rPr>
+          <w:rFonts w:ascii="新宋体" w:eastAsia="新宋体" w:hAnsi="Times New Roman" w:cs="Times New Roman"/>
+          <w:noProof/>
+          <w:kern w:val="0"/>
+          <w:sz w:val="24"/>
+          <w:szCs w:val="24"/>
+        </w:rPr>
+        <w:t xml:space="preserve"> </w:t>
+      </w:r>
+      <w:r>
+        <w:rPr>
+          <w:rFonts w:ascii="新宋体" w:eastAsia="新宋体" w:hAnsi="Times New Roman" w:cs="Times New Roman"/>
+          <w:noProof/>
+          <w:kern w:val="0"/>
+          <w:sz w:val="24"/>
+          <w:szCs w:val="24"/>
+        </w:rPr>
+        <w:t xml:space="preserve">controlpacket_queue.AddTail(packet);            </w:t>
+      </w:r>
+      <w:r>
+        <w:rPr>
+          <w:rFonts w:ascii="新宋体" w:eastAsia="新宋体" w:hAnsi="Times New Roman" w:cs="Times New Roman"/>
+          <w:noProof/>
+          <w:color w:val="008000"/>
+          <w:kern w:val="0"/>
+          <w:sz w:val="24"/>
+          <w:szCs w:val="24"/>
+        </w:rPr>
+        <w:t>// queue up for controlpacket</w:t>
+      </w:r>
+    </w:p>
+    <w:p>
+      <w:pPr>
+        <w:rPr>
+          <w:noProof/>
+        </w:rPr>
+      </w:pPr>
+      <w:r>
+        <w:rPr>
+          <w:rFonts w:ascii="新宋体" w:eastAsia="新宋体" w:hAnsi="Times New Roman" w:cs="Times New Roman"/>
+          <w:noProof/>
+          <w:kern w:val="0"/>
+          <w:sz w:val="24"/>
+          <w:szCs w:val="24"/>
+        </w:rPr>
+        <w:t xml:space="preserve">            theApp.uploadBandwidthThrottler-&gt;QueueForSendingControlPacket(</w:t>
+      </w:r>
+      <w:r>
+        <w:rPr>
+          <w:rFonts w:ascii="新宋体" w:eastAsia="新宋体" w:hAnsi="Times New Roman" w:cs="Times New Roman"/>
+          <w:noProof/>
+          <w:color w:val="0000FF"/>
+          <w:kern w:val="0"/>
+          <w:sz w:val="24"/>
+          <w:szCs w:val="24"/>
+        </w:rPr>
+        <w:t>this</w:t>
+      </w:r>
+      <w:r>
+        <w:rPr>
+          <w:rFonts w:ascii="新宋体" w:eastAsia="新宋体" w:hAnsi="Times New Roman" w:cs="Times New Roman"/>
+          <w:noProof/>
+          <w:kern w:val="0"/>
+          <w:sz w:val="24"/>
+          <w:szCs w:val="24"/>
+        </w:rPr>
+        <w:t>, HasSent());</w:t>
+      </w:r>
+      <w:r>
+        <w:rPr>
+          <w:rFonts w:ascii="新宋体" w:eastAsia="新宋体" w:hAnsi="Times New Roman" w:cs="Times New Roman" w:hint="eastAsia"/>
+          <w:noProof/>
+          <w:kern w:val="0"/>
+          <w:sz w:val="24"/>
+          <w:szCs w:val="24"/>
+        </w:rPr>
+        <w:t>}</w:t>
+      </w:r>
+      <w:r>
+        <w:rPr>
+          <w:rFonts w:ascii="新宋体" w:eastAsia="新宋体" w:hAnsi="Times New Roman" w:cs="Times New Roman"/>
+          <w:noProof/>
+          <w:kern w:val="0"/>
+          <w:sz w:val="24"/>
+          <w:szCs w:val="24"/>
+        </w:rPr>
+        <w:t>,</w:t>
+      </w:r>
+      <w:r>
+        <w:rPr>
+          <w:rFonts w:ascii="新宋体" w:eastAsia="新宋体" w:hAnsi="Times New Roman" w:cs="Times New Roman" w:hint="eastAsia"/>
+          <w:noProof/>
+          <w:kern w:val="0"/>
+          <w:sz w:val="24"/>
+          <w:szCs w:val="24"/>
+        </w:rPr>
+        <w:t>if</w:t>
+      </w:r>
+      <w:r>
+        <w:rPr>
+          <w:rFonts w:ascii="新宋体" w:eastAsia="新宋体" w:hAnsi="Times New Roman" w:cs="Times New Roman"/>
+          <w:noProof/>
+          <w:kern w:val="0"/>
+          <w:sz w:val="24"/>
+          <w:szCs w:val="24"/>
+        </w:rPr>
+        <w:t>(bForceImmediateSend)==false</w:t>
+      </w:r>
+      <w:r>
+        <w:rPr>
+          <w:rFonts w:ascii="新宋体" w:eastAsia="新宋体" w:hAnsi="Times New Roman" w:cs="Times New Roman" w:hint="eastAsia"/>
+          <w:noProof/>
+          <w:kern w:val="0"/>
+          <w:sz w:val="24"/>
+          <w:szCs w:val="24"/>
+        </w:rPr>
+        <w:t>}</w:t>
+      </w:r>
+    </w:p>
+    <w:p>
+      <w:pPr>
+        <w:rPr>
+          <w:rFonts w:ascii="新宋体" w:eastAsia="新宋体" w:hAnsi="Times New Roman" w:cs="Times New Roman"/>
+          <w:noProof/>
+          <w:kern w:val="0"/>
+          <w:sz w:val="24"/>
+          <w:szCs w:val="24"/>
+        </w:rPr>
+      </w:pPr>
+      <w:r>
+        <w:rPr>
+          <w:noProof/>
+        </w:rPr>
+        <w:drawing>
+          <wp:inline distT="0" distB="0" distL="0" distR="0" wp14:anchorId="3C85DF9C" wp14:editId="0ADF156E">
+            <wp:extent cx="5382126" cy="3622275"/>
+            <wp:effectExtent l="0" t="0" r="9525" b="0"/>
+            <wp:docPr id="1" name="图片 1"/>
+            <wp:cNvGraphicFramePr>
+              <a:graphicFrameLocks xmlns:a="http://schemas.openxmlformats.org/drawingml/2006/main" noChangeAspect="1"/>
+            </wp:cNvGraphicFramePr>
+            <a:graphic xmlns:a="http://schemas.openxmlformats.org/drawingml/2006/main">
+              <a:graphicData uri="http://schemas.openxmlformats.org/drawingml/2006/picture">
+                <pic:pic xmlns:pic="http://schemas.openxmlformats.org/drawingml/2006/picture">
+                  <pic:nvPicPr>
+                    <pic:cNvPr id="1" name=""/>
+                    <pic:cNvPicPr/>
+                  </pic:nvPicPr>
+                  <pic:blipFill rotWithShape="1">
+                    <a:blip r:embed="rId27"/>
+                    <a:srcRect l="68435" t="35161" r="8272" b="18386"/>
+                    <a:stretch/>
+                  </pic:blipFill>
+                  <pic:spPr bwMode="auto">
+                    <a:xfrm>
+                      <a:off x="0" y="0"/>
+                      <a:ext cx="5405261" cy="3637845"/>
+                    </a:xfrm>
+                    <a:prstGeom prst="rect">
+                      <a:avLst/>
+                    </a:prstGeom>
+                    <a:ln>
+                      <a:noFill/>
+                    </a:ln>
+                    <a:extLst>
+                      <a:ext uri="{53640926-AAD7-44D8-BBD7-CCE9431645EC}">
+                        <a14:shadowObscured xmlns:a14="http://schemas.microsoft.com/office/drawing/2010/main"/>
+                      </a:ext>
+                    </a:extLst>
+                  </pic:spPr>
+                </pic:pic>
+              </a:graphicData>
+            </a:graphic>
+          </wp:inline>
+        </w:drawing>
+      </w:r>
+    </w:p>
+    <w:p>
+      <w:pPr>
+        <w:rPr>
+          <w:rFonts w:ascii="新宋体" w:eastAsia="新宋体" w:hAnsi="Times New Roman" w:cs="Times New Roman"/>
+          <w:noProof/>
+          <w:kern w:val="0"/>
+          <w:sz w:val="24"/>
+          <w:szCs w:val="24"/>
+        </w:rPr>
+      </w:pPr>
+      <w:r>
+        <w:rPr>
+          <w:rFonts w:ascii="新宋体" w:eastAsia="新宋体" w:hAnsi="Times New Roman" w:cs="Times New Roman" w:hint="eastAsia"/>
+          <w:noProof/>
+          <w:kern w:val="0"/>
+          <w:sz w:val="24"/>
+          <w:szCs w:val="24"/>
+        </w:rPr>
+        <w:t>6、</w:t>
+      </w:r>
+      <w:r>
+        <w:rPr>
+          <w:rFonts w:ascii="新宋体" w:eastAsia="新宋体" w:hAnsi="Times New Roman" w:cs="Times New Roman"/>
+          <w:noProof/>
+          <w:kern w:val="0"/>
+          <w:sz w:val="24"/>
+          <w:szCs w:val="24"/>
+        </w:rPr>
+        <w:t>UploadBandwidthThrottler::RunProc(LPVOID pParam)</w:t>
+      </w:r>
+      <w:r>
+        <w:rPr>
+          <w:rFonts w:ascii="新宋体" w:eastAsia="新宋体" w:hAnsi="Times New Roman" w:cs="Times New Roman" w:hint="eastAsia"/>
+          <w:noProof/>
+          <w:kern w:val="0"/>
+          <w:sz w:val="24"/>
+          <w:szCs w:val="24"/>
+        </w:rPr>
+        <w:t>启动</w:t>
+      </w:r>
+      <w:r>
+        <w:rPr>
+          <w:rFonts w:ascii="新宋体" w:eastAsia="新宋体" w:hAnsi="Times New Roman" w:cs="Times New Roman"/>
+          <w:noProof/>
+          <w:kern w:val="0"/>
+          <w:sz w:val="24"/>
+          <w:szCs w:val="24"/>
+        </w:rPr>
+        <w:sym w:font="Wingdings" w:char="F0E0"/>
+      </w:r>
+      <w:r>
+        <w:rPr>
+          <w:rFonts w:ascii="新宋体" w:eastAsia="新宋体" w:hAnsi="Times New Roman" w:cs="Times New Roman"/>
+          <w:noProof/>
+          <w:kern w:val="0"/>
+          <w:sz w:val="24"/>
+          <w:szCs w:val="24"/>
+        </w:rPr>
+        <w:t>RunInternal()</w:t>
+      </w:r>
+      <w:r>
+        <w:rPr>
+          <w:rFonts w:ascii="新宋体" w:eastAsia="新宋体" w:hAnsi="Times New Roman" w:cs="Times New Roman"/>
+          <w:noProof/>
+          <w:kern w:val="0"/>
+          <w:sz w:val="24"/>
+          <w:szCs w:val="24"/>
+        </w:rPr>
+        <w:sym w:font="Wingdings" w:char="F0E0"/>
+      </w:r>
+      <w:r>
+        <w:rPr>
+          <w:rFonts w:ascii="新宋体" w:eastAsia="新宋体" w:hAnsi="Times New Roman" w:cs="Times New Roman"/>
+          <w:noProof/>
+          <w:kern w:val="0"/>
+          <w:sz w:val="24"/>
+          <w:szCs w:val="24"/>
+        </w:rPr>
+        <w:t>CEMSocket::</w:t>
+      </w:r>
+      <w:r>
+        <w:rPr>
+          <w:rFonts w:ascii="新宋体" w:eastAsia="新宋体" w:hAnsi="Times New Roman" w:cs="Times New Roman"/>
+          <w:noProof/>
+          <w:kern w:val="0"/>
+          <w:sz w:val="24"/>
+          <w:szCs w:val="24"/>
+        </w:rPr>
+        <w:t xml:space="preserve"> </w:t>
+      </w:r>
+      <w:r>
+        <w:rPr>
+          <w:rFonts w:ascii="新宋体" w:eastAsia="新宋体" w:hAnsi="Times New Roman" w:cs="Times New Roman"/>
+          <w:noProof/>
+          <w:kern w:val="0"/>
+          <w:sz w:val="24"/>
+          <w:szCs w:val="24"/>
+        </w:rPr>
+        <w:t>SendControlData(uint32 maxNumberOfBytesToSend</w:t>
+      </w:r>
+      <w:r>
+        <w:rPr>
+          <w:rFonts w:ascii="新宋体" w:eastAsia="新宋体" w:hAnsi="Times New Roman" w:cs="Times New Roman"/>
+          <w:noProof/>
+          <w:kern w:val="0"/>
+          <w:sz w:val="24"/>
+          <w:szCs w:val="24"/>
+        </w:rPr>
+        <w:t>=9</w:t>
+      </w:r>
+      <w:r>
+        <w:rPr>
+          <w:rFonts w:ascii="新宋体" w:eastAsia="新宋体" w:hAnsi="Times New Roman" w:cs="Times New Roman"/>
+          <w:noProof/>
+          <w:kern w:val="0"/>
+          <w:sz w:val="24"/>
+          <w:szCs w:val="24"/>
+        </w:rPr>
+        <w:t>, uint32 minFragSize</w:t>
+      </w:r>
+      <w:r>
+        <w:rPr>
+          <w:rFonts w:ascii="新宋体" w:eastAsia="新宋体" w:hAnsi="Times New Roman" w:cs="Times New Roman"/>
+          <w:noProof/>
+          <w:kern w:val="0"/>
+          <w:sz w:val="24"/>
+          <w:szCs w:val="24"/>
+        </w:rPr>
+        <w:t>=536</w:t>
+      </w:r>
+      <w:r>
+        <w:rPr>
+          <w:rFonts w:ascii="新宋体" w:eastAsia="新宋体" w:hAnsi="Times New Roman" w:cs="Times New Roman"/>
+          <w:noProof/>
+          <w:kern w:val="0"/>
+          <w:sz w:val="24"/>
+          <w:szCs w:val="24"/>
+        </w:rPr>
+        <w:t>)</w:t>
+      </w:r>
+      <w:r>
+        <w:rPr>
+          <w:rFonts w:ascii="新宋体" w:eastAsia="新宋体" w:hAnsi="Times New Roman" w:cs="Times New Roman"/>
+          <w:noProof/>
+          <w:kern w:val="0"/>
+          <w:sz w:val="24"/>
+          <w:szCs w:val="24"/>
+        </w:rPr>
+        <w:sym w:font="Wingdings" w:char="F0E0"/>
+      </w:r>
+      <w:r>
+        <w:rPr>
+          <w:rFonts w:ascii="新宋体" w:eastAsia="新宋体" w:hAnsi="Times New Roman" w:cs="Times New Roman"/>
+          <w:noProof/>
+          <w:kern w:val="0"/>
+          <w:sz w:val="24"/>
+          <w:szCs w:val="24"/>
+        </w:rPr>
+        <w:t>Send(</w:t>
+      </w:r>
+      <w:r>
+        <w:rPr>
+          <w:rFonts w:ascii="新宋体" w:eastAsia="新宋体" w:hAnsi="Times New Roman" w:cs="Times New Roman"/>
+          <w:noProof/>
+          <w:kern w:val="0"/>
+          <w:sz w:val="24"/>
+          <w:szCs w:val="24"/>
+        </w:rPr>
+        <w:t>uint32 maxNumberOfBytesToSend</w:t>
+      </w:r>
+      <w:r>
+        <w:rPr>
+          <w:rFonts w:ascii="新宋体" w:eastAsia="新宋体" w:hAnsi="Times New Roman" w:cs="Times New Roman"/>
+          <w:noProof/>
+          <w:kern w:val="0"/>
+          <w:sz w:val="24"/>
+          <w:szCs w:val="24"/>
+        </w:rPr>
+        <w:t>=9</w:t>
+      </w:r>
+      <w:r>
+        <w:rPr>
+          <w:rFonts w:ascii="新宋体" w:eastAsia="新宋体" w:hAnsi="Times New Roman" w:cs="Times New Roman"/>
+          <w:noProof/>
+          <w:kern w:val="0"/>
+          <w:sz w:val="24"/>
+          <w:szCs w:val="24"/>
+        </w:rPr>
+        <w:t>, uint32 minFragSize</w:t>
+      </w:r>
+      <w:r>
+        <w:rPr>
+          <w:rFonts w:ascii="新宋体" w:eastAsia="新宋体" w:hAnsi="Times New Roman" w:cs="Times New Roman"/>
+          <w:noProof/>
+          <w:kern w:val="0"/>
+          <w:sz w:val="24"/>
+          <w:szCs w:val="24"/>
+        </w:rPr>
+        <w:t>=536</w:t>
       </w:r>
       <w:r>
         <w:rPr>
@@ -10760,97 +12608,46 @@
         </w:rPr>
         <w:t xml:space="preserve">, </w:t>
       </w:r>
-    </w:p>
-    <w:p>
-      <w:pPr>
-        <w:rPr>
-          <w:rFonts w:ascii="新宋体" w:eastAsia="新宋体" w:hAnsi="Times New Roman" w:cs="Times New Roman"/>
-          <w:noProof/>
-          <w:kern w:val="0"/>
-          <w:sz w:val="24"/>
-          <w:szCs w:val="24"/>
-        </w:rPr>
-      </w:pPr>
-      <w:r>
-        <w:rPr>
-          <w:rFonts w:ascii="新宋体" w:eastAsia="新宋体" w:hAnsi="Times New Roman" w:cs="Times New Roman"/>
-          <w:noProof/>
-          <w:kern w:val="0"/>
-          <w:sz w:val="24"/>
-          <w:szCs w:val="24"/>
-        </w:rPr>
-        <w:tab/>
-      </w:r>
-      <w:r>
-        <w:rPr>
-          <w:rFonts w:ascii="新宋体" w:eastAsia="新宋体" w:hAnsi="Times New Roman" w:cs="Times New Roman"/>
-          <w:noProof/>
-          <w:kern w:val="0"/>
-          <w:sz w:val="24"/>
-          <w:szCs w:val="24"/>
-        </w:rPr>
-        <w:tab/>
-      </w:r>
-      <w:r>
-        <w:rPr>
-          <w:rFonts w:ascii="新宋体" w:eastAsia="新宋体" w:hAnsi="Times New Roman" w:cs="Times New Roman"/>
-          <w:noProof/>
-          <w:kern w:val="0"/>
-          <w:sz w:val="24"/>
-          <w:szCs w:val="24"/>
-        </w:rPr>
-        <w:tab/>
-      </w:r>
-      <w:r>
-        <w:rPr>
-          <w:rFonts w:ascii="新宋体" w:eastAsia="新宋体" w:hAnsi="Times New Roman" w:cs="Times New Roman"/>
-          <w:noProof/>
-          <w:kern w:val="0"/>
-          <w:sz w:val="24"/>
-          <w:szCs w:val="24"/>
-        </w:rPr>
-        <w:tab/>
-      </w:r>
-      <w:r>
-        <w:rPr>
-          <w:rFonts w:ascii="新宋体" w:eastAsia="新宋体" w:hAnsi="Times New Roman" w:cs="Times New Roman"/>
-          <w:noProof/>
-          <w:kern w:val="0"/>
-          <w:sz w:val="24"/>
-          <w:szCs w:val="24"/>
-        </w:rPr>
-        <w:tab/>
-      </w:r>
-      <w:r>
-        <w:rPr>
-          <w:rFonts w:ascii="新宋体" w:eastAsia="新宋体" w:hAnsi="Times New Roman" w:cs="Times New Roman"/>
-          <w:noProof/>
-          <w:kern w:val="0"/>
-          <w:sz w:val="24"/>
-          <w:szCs w:val="24"/>
-        </w:rPr>
-        <w:tab/>
-      </w:r>
-      <w:r>
-        <w:rPr>
-          <w:rFonts w:ascii="新宋体" w:eastAsia="新宋体" w:hAnsi="Times New Roman" w:cs="Times New Roman"/>
-          <w:noProof/>
-          <w:kern w:val="0"/>
-          <w:sz w:val="24"/>
-          <w:szCs w:val="24"/>
-        </w:rPr>
-        <w:tab/>
-        <w:t>LPCSTR lpszSocketAddress</w:t>
-      </w:r>
-      <w:r>
-        <w:rPr>
-          <w:rFonts w:ascii="新宋体" w:eastAsia="新宋体" w:hAnsi="Times New Roman" w:cs="Times New Roman"/>
-          <w:noProof/>
-          <w:kern w:val="0"/>
-          <w:sz w:val="24"/>
-          <w:szCs w:val="24"/>
-        </w:rPr>
-        <w:t>=NULL</w:t>
+      <w:r>
+        <w:rPr>
+          <w:rFonts w:ascii="新宋体" w:eastAsia="新宋体" w:hAnsi="Times New Roman" w:cs="Times New Roman"/>
+          <w:noProof/>
+          <w:color w:val="0000FF"/>
+          <w:kern w:val="0"/>
+          <w:sz w:val="24"/>
+          <w:szCs w:val="24"/>
+        </w:rPr>
+        <w:t>bool</w:t>
+      </w:r>
+      <w:r>
+        <w:rPr>
+          <w:rFonts w:ascii="新宋体" w:eastAsia="新宋体" w:hAnsi="Times New Roman" w:cs="Times New Roman"/>
+          <w:noProof/>
+          <w:kern w:val="0"/>
+          <w:sz w:val="24"/>
+          <w:szCs w:val="24"/>
+        </w:rPr>
+        <w:t xml:space="preserve"> onlyAllowedToSendControlPacket</w:t>
+      </w:r>
+      <w:r>
+        <w:rPr>
+          <w:rFonts w:ascii="新宋体" w:eastAsia="新宋体" w:hAnsi="Times New Roman" w:cs="Times New Roman" w:hint="eastAsia"/>
+          <w:noProof/>
+          <w:kern w:val="0"/>
+          <w:sz w:val="24"/>
+          <w:szCs w:val="24"/>
+        </w:rPr>
+        <w:t>=true</w:t>
+      </w:r>
+      <w:r>
+        <w:rPr>
+          <w:rFonts w:ascii="新宋体" w:eastAsia="新宋体" w:hAnsi="Times New Roman" w:cs="Times New Roman"/>
+          <w:noProof/>
+          <w:kern w:val="0"/>
+          <w:sz w:val="24"/>
+          <w:szCs w:val="24"/>
+        </w:rPr>
+        <w:t>)</w:t>
       </w:r>
       <w:r>
         <w:rPr>
@@ -10862,36 +12659,109 @@
         </w:rPr>
         <w:t xml:space="preserve"> </w:t>
       </w:r>
-      <w:r>
-        <w:rPr>
-          <w:rFonts w:ascii="新宋体" w:eastAsia="新宋体" w:hAnsi="Times New Roman" w:cs="Times New Roman"/>
-          <w:noProof/>
-          <w:color w:val="008000"/>
-          <w:kern w:val="0"/>
-          <w:sz w:val="24"/>
-          <w:szCs w:val="24"/>
-        </w:rPr>
-        <w:t>/*=NULL*/</w:t>
-      </w:r>
-      <w:r>
-        <w:rPr>
-          <w:rFonts w:ascii="新宋体" w:eastAsia="新宋体" w:hAnsi="Times New Roman" w:cs="Times New Roman"/>
-          <w:noProof/>
-          <w:kern w:val="0"/>
-          <w:sz w:val="24"/>
-          <w:szCs w:val="24"/>
-        </w:rPr>
-        <w:t>, BOOL bReuseAddr</w:t>
-      </w:r>
-      <w:r>
-        <w:rPr>
-          <w:rFonts w:ascii="新宋体" w:eastAsia="新宋体" w:hAnsi="Times New Roman" w:cs="Times New Roman"/>
-          <w:noProof/>
-          <w:kern w:val="0"/>
-          <w:sz w:val="24"/>
-          <w:szCs w:val="24"/>
-        </w:rPr>
-        <w:t>=0</w:t>
+    </w:p>
+    <w:p>
+      <w:pPr>
+        <w:ind w:firstLineChars="50" w:firstLine="120"/>
+        <w:rPr>
+          <w:rFonts w:ascii="新宋体" w:eastAsia="新宋体" w:hAnsi="Times New Roman" w:cs="Times New Roman"/>
+          <w:noProof/>
+          <w:kern w:val="0"/>
+          <w:sz w:val="24"/>
+          <w:szCs w:val="24"/>
+        </w:rPr>
+      </w:pPr>
+      <w:r>
+        <w:rPr>
+          <w:rFonts w:ascii="新宋体" w:eastAsia="新宋体" w:hAnsi="Times New Roman" w:cs="Times New Roman"/>
+          <w:noProof/>
+          <w:kern w:val="0"/>
+          <w:sz w:val="24"/>
+          <w:szCs w:val="24"/>
+        </w:rPr>
+        <w:sym w:font="Wingdings" w:char="F0E0"/>
+      </w:r>
+      <w:r>
+        <w:rPr>
+          <w:rFonts w:ascii="新宋体" w:eastAsia="新宋体" w:hAnsi="Times New Roman" w:cs="Times New Roman"/>
+          <w:noProof/>
+          <w:kern w:val="0"/>
+          <w:sz w:val="24"/>
+          <w:szCs w:val="24"/>
+        </w:rPr>
+        <w:t>CAsyncSocketExHelperWindow::WindowProc()</w:t>
+      </w:r>
+      <w:r>
+        <w:rPr>
+          <w:rFonts w:ascii="新宋体" w:eastAsia="新宋体" w:hAnsi="Times New Roman" w:cs="Times New Roman"/>
+          <w:noProof/>
+          <w:kern w:val="0"/>
+          <w:sz w:val="24"/>
+          <w:szCs w:val="24"/>
+        </w:rPr>
+        <w:t xml:space="preserve">{case </w:t>
+      </w:r>
+      <w:r>
+        <w:rPr>
+          <w:rFonts w:ascii="新宋体" w:eastAsia="新宋体" w:hAnsi="Times New Roman" w:cs="Times New Roman" w:hint="eastAsia"/>
+          <w:noProof/>
+          <w:kern w:val="0"/>
+          <w:sz w:val="24"/>
+          <w:szCs w:val="24"/>
+        </w:rPr>
+        <w:t>FD_WRITE</w:t>
+      </w:r>
+      <w:r>
+        <w:rPr>
+          <w:rFonts w:ascii="新宋体" w:eastAsia="新宋体" w:hAnsi="Times New Roman" w:cs="Times New Roman"/>
+          <w:noProof/>
+          <w:kern w:val="0"/>
+          <w:sz w:val="24"/>
+          <w:szCs w:val="24"/>
+        </w:rPr>
+        <w:t>}</w:t>
+      </w:r>
+      <w:r>
+        <w:rPr>
+          <w:rFonts w:ascii="新宋体" w:eastAsia="新宋体" w:hAnsi="Times New Roman" w:cs="Times New Roman"/>
+          <w:noProof/>
+          <w:kern w:val="0"/>
+          <w:sz w:val="24"/>
+          <w:szCs w:val="24"/>
+        </w:rPr>
+        <w:sym w:font="Wingdings" w:char="F0E0"/>
+      </w:r>
+      <w:r>
+        <w:rPr>
+          <w:rFonts w:ascii="新宋体" w:eastAsia="新宋体" w:hAnsi="Times New Roman" w:cs="Times New Roman"/>
+          <w:noProof/>
+          <w:kern w:val="0"/>
+          <w:sz w:val="24"/>
+          <w:szCs w:val="24"/>
+        </w:rPr>
+        <w:t>CEMSocket::OnSend(0)</w:t>
+      </w:r>
+    </w:p>
+    <w:p>
+      <w:pPr>
+        <w:ind w:firstLineChars="50" w:firstLine="120"/>
+        <w:rPr>
+          <w:rFonts w:ascii="新宋体" w:eastAsia="新宋体" w:hAnsi="Times New Roman" w:cs="Times New Roman"/>
+          <w:noProof/>
+          <w:kern w:val="0"/>
+          <w:sz w:val="24"/>
+          <w:szCs w:val="24"/>
+        </w:rPr>
+      </w:pPr>
+      <w:r>
+        <w:rPr>
+          <w:rFonts w:ascii="新宋体" w:eastAsia="新宋体" w:hAnsi="Times New Roman" w:cs="Times New Roman"/>
+          <w:noProof/>
+          <w:kern w:val="0"/>
+          <w:sz w:val="24"/>
+          <w:szCs w:val="24"/>
+        </w:rPr>
+        <w:sym w:font="Wingdings" w:char="F0E0"/>
       </w:r>
       <w:r>
         <w:rPr>
@@ -10907,62 +12777,133 @@
         <w:rPr>
           <w:rFonts w:ascii="新宋体" w:eastAsia="新宋体" w:hAnsi="Times New Roman" w:cs="Times New Roman"/>
           <w:noProof/>
-          <w:color w:val="008000"/>
-          <w:kern w:val="0"/>
-          <w:sz w:val="24"/>
-          <w:szCs w:val="24"/>
-        </w:rPr>
-        <w:t>/*=FALSE*/</w:t>
-      </w:r>
-      <w:r>
-        <w:rPr>
-          <w:rFonts w:ascii="新宋体" w:eastAsia="新宋体" w:hAnsi="Times New Roman" w:cs="Times New Roman"/>
-          <w:noProof/>
-          <w:kern w:val="0"/>
-          <w:sz w:val="24"/>
-          <w:szCs w:val="24"/>
-        </w:rPr>
-        <w:t xml:space="preserve"> )</w:t>
-      </w:r>
-    </w:p>
-    <w:p>
-      <w:pPr>
-        <w:rPr>
-          <w:rFonts w:ascii="新宋体" w:eastAsia="新宋体" w:hAnsi="Times New Roman" w:cs="Times New Roman"/>
-          <w:noProof/>
-          <w:kern w:val="0"/>
-          <w:sz w:val="24"/>
-          <w:szCs w:val="24"/>
-        </w:rPr>
-      </w:pPr>
-      <w:r>
-        <w:rPr>
-          <w:rFonts w:ascii="新宋体" w:eastAsia="新宋体" w:hAnsi="Times New Roman" w:cs="Times New Roman"/>
-          <w:noProof/>
-          <w:kern w:val="0"/>
-          <w:sz w:val="24"/>
-          <w:szCs w:val="24"/>
-        </w:rPr>
-        <w:t>5.1</w:t>
-      </w:r>
-      <w:r>
-        <w:rPr>
-          <w:rFonts w:ascii="新宋体" w:eastAsia="新宋体" w:hAnsi="Times New Roman" w:cs="Times New Roman"/>
-          <w:noProof/>
-          <w:kern w:val="0"/>
-          <w:sz w:val="24"/>
-          <w:szCs w:val="24"/>
-        </w:rPr>
-        <w:t>.1</w:t>
-      </w:r>
-      <w:r>
-        <w:rPr>
-          <w:rFonts w:ascii="新宋体" w:eastAsia="新宋体" w:hAnsi="Times New Roman" w:cs="Times New Roman"/>
-          <w:noProof/>
-          <w:kern w:val="0"/>
-          <w:sz w:val="24"/>
-          <w:szCs w:val="24"/>
-        </w:rPr>
+          <w:kern w:val="0"/>
+          <w:sz w:val="24"/>
+          <w:szCs w:val="24"/>
+        </w:rPr>
+        <w:t>CEncryptedStreamSocket::OnSend(</w:t>
+      </w:r>
+      <w:r>
+        <w:rPr>
+          <w:rFonts w:ascii="新宋体" w:eastAsia="新宋体" w:hAnsi="Times New Roman" w:cs="Times New Roman"/>
+          <w:noProof/>
+          <w:color w:val="0000FF"/>
+          <w:kern w:val="0"/>
+          <w:sz w:val="24"/>
+          <w:szCs w:val="24"/>
+        </w:rPr>
+        <w:t>int</w:t>
+      </w:r>
+      <w:r>
+        <w:rPr>
+          <w:rFonts w:ascii="新宋体" w:eastAsia="新宋体" w:hAnsi="Times New Roman" w:cs="Times New Roman"/>
+          <w:noProof/>
+          <w:color w:val="0000FF"/>
+          <w:kern w:val="0"/>
+          <w:sz w:val="24"/>
+          <w:szCs w:val="24"/>
+        </w:rPr>
+        <w:t xml:space="preserve"> nErrorCode=0</w:t>
+      </w:r>
+      <w:r>
+        <w:rPr>
+          <w:rFonts w:ascii="新宋体" w:eastAsia="新宋体" w:hAnsi="Times New Roman" w:cs="Times New Roman"/>
+          <w:noProof/>
+          <w:kern w:val="0"/>
+          <w:sz w:val="24"/>
+          <w:szCs w:val="24"/>
+        </w:rPr>
+        <w:t>)</w:t>
+      </w:r>
+      <w:r>
+        <w:rPr>
+          <w:rFonts w:ascii="新宋体" w:eastAsia="新宋体" w:hAnsi="Times New Roman" w:cs="Times New Roman"/>
+          <w:noProof/>
+          <w:kern w:val="0"/>
+          <w:sz w:val="24"/>
+          <w:szCs w:val="24"/>
+        </w:rPr>
+        <w:t>{nothing to do}</w:t>
+      </w:r>
+    </w:p>
+    <w:p>
+      <w:pPr>
+        <w:ind w:firstLineChars="50" w:firstLine="120"/>
+        <w:rPr>
+          <w:rFonts w:ascii="新宋体" w:eastAsia="新宋体" w:hAnsi="Times New Roman" w:cs="Times New Roman"/>
+          <w:noProof/>
+          <w:kern w:val="0"/>
+          <w:sz w:val="24"/>
+          <w:szCs w:val="24"/>
+        </w:rPr>
+      </w:pPr>
+      <w:r>
+        <w:rPr>
+          <w:rFonts w:ascii="新宋体" w:eastAsia="新宋体" w:hAnsi="Times New Roman" w:cs="Times New Roman"/>
+          <w:noProof/>
+          <w:kern w:val="0"/>
+          <w:sz w:val="24"/>
+          <w:szCs w:val="24"/>
+        </w:rPr>
+        <w:t>byConnected = ES_CONNECTED;</w:t>
+      </w:r>
+    </w:p>
+    <w:p>
+      <w:pPr>
+        <w:ind w:firstLineChars="50" w:firstLine="120"/>
+        <w:rPr>
+          <w:rFonts w:hint="eastAsia"/>
+        </w:rPr>
+      </w:pPr>
+      <w:r>
+        <w:rPr>
+          <w:rFonts w:ascii="新宋体" w:eastAsia="新宋体" w:hAnsi="Times New Roman" w:cs="Times New Roman"/>
+          <w:noProof/>
+          <w:kern w:val="0"/>
+          <w:sz w:val="24"/>
+          <w:szCs w:val="24"/>
+        </w:rPr>
+        <w:t>7</w:t>
+      </w:r>
+      <w:r>
+        <w:rPr>
+          <w:rFonts w:ascii="新宋体" w:eastAsia="新宋体" w:hAnsi="Times New Roman" w:cs="Times New Roman" w:hint="eastAsia"/>
+          <w:noProof/>
+          <w:kern w:val="0"/>
+          <w:sz w:val="24"/>
+          <w:szCs w:val="24"/>
+        </w:rPr>
+        <w:t>、</w:t>
+      </w:r>
+      <w:r>
+        <w:rPr>
+          <w:rFonts w:ascii="新宋体" w:eastAsia="新宋体" w:hAnsi="Times New Roman" w:cs="Times New Roman"/>
+          <w:noProof/>
+          <w:kern w:val="0"/>
+          <w:sz w:val="24"/>
+          <w:szCs w:val="24"/>
+        </w:rPr>
+        <w:t>UploadBandwidthThrottler::RunProc(LPVOID pParam)</w:t>
+      </w:r>
+      <w:r>
+        <w:rPr>
+          <w:rFonts w:ascii="新宋体" w:eastAsia="新宋体" w:hAnsi="Times New Roman" w:cs="Times New Roman" w:hint="eastAsia"/>
+          <w:noProof/>
+          <w:kern w:val="0"/>
+          <w:sz w:val="24"/>
+          <w:szCs w:val="24"/>
+        </w:rPr>
+        <w:t>启动</w:t>
+      </w:r>
+      <w:r>
+        <w:rPr>
+          <w:rFonts w:ascii="新宋体" w:eastAsia="新宋体" w:hAnsi="Times New Roman" w:cs="Times New Roman"/>
+          <w:noProof/>
+          <w:kern w:val="0"/>
+          <w:sz w:val="24"/>
+          <w:szCs w:val="24"/>
+        </w:rPr>
+        <w:lastRenderedPageBreak/>
         <w:sym w:font="Wingdings" w:char="F0E0"/>
       </w:r>
       <w:r>
@@ -10973,6 +12914,36 @@
           <w:sz w:val="24"/>
           <w:szCs w:val="24"/>
         </w:rPr>
+        <w:t>RunInternal()</w:t>
+      </w:r>
+      <w:r>
+        <w:rPr>
+          <w:rFonts w:ascii="新宋体" w:eastAsia="新宋体" w:hAnsi="Times New Roman" w:cs="Times New Roman"/>
+          <w:noProof/>
+          <w:kern w:val="0"/>
+          <w:sz w:val="24"/>
+          <w:szCs w:val="24"/>
+        </w:rPr>
+        <w:sym w:font="Wingdings" w:char="F0E0"/>
+      </w:r>
+      <w:r>
+        <w:rPr>
+          <w:rFonts w:ascii="新宋体" w:eastAsia="新宋体" w:hAnsi="Times New Roman" w:cs="Times New Roman"/>
+          <w:noProof/>
+          <w:kern w:val="0"/>
+          <w:sz w:val="24"/>
+          <w:szCs w:val="24"/>
+        </w:rPr>
+        <w:t>CEMSocket::</w:t>
+      </w:r>
+      <w:r>
+        <w:rPr>
+          <w:rFonts w:ascii="新宋体" w:eastAsia="新宋体" w:hAnsi="Times New Roman" w:cs="Times New Roman"/>
+          <w:noProof/>
+          <w:kern w:val="0"/>
+          <w:sz w:val="24"/>
+          <w:szCs w:val="24"/>
+        </w:rPr>
         <w:t xml:space="preserve"> </w:t>
       </w:r>
       <w:r>
@@ -10983,27 +12954,37 @@
           <w:sz w:val="24"/>
           <w:szCs w:val="24"/>
         </w:rPr>
-        <w:t xml:space="preserve">CAsyncSocketEx::InitAsyncSocketExInstance(){ </w:t>
-      </w:r>
-      <w:r>
-        <w:rPr>
-          <w:rFonts w:ascii="新宋体" w:eastAsia="新宋体" w:hAnsi="Times New Roman" w:cs="Times New Roman"/>
-          <w:noProof/>
-          <w:kern w:val="0"/>
-          <w:sz w:val="24"/>
-          <w:szCs w:val="24"/>
-        </w:rPr>
-        <w:t>if(</w:t>
-      </w:r>
-      <w:r>
-        <w:rPr>
-          <w:rFonts w:ascii="新宋体" w:eastAsia="新宋体" w:hAnsi="Times New Roman" w:cs="Times New Roman"/>
-          <w:noProof/>
-          <w:kern w:val="0"/>
-          <w:sz w:val="24"/>
-          <w:szCs w:val="24"/>
-        </w:rPr>
-        <w:t>m_spAsyncSocketExThreadDataList</w:t>
+        <w:t>SendControlData(uint32 maxNumberOfBytesToSend=</w:t>
+      </w:r>
+      <w:r>
+        <w:rPr>
+          <w:rFonts w:ascii="新宋体" w:eastAsia="新宋体" w:hAnsi="Times New Roman" w:cs="Times New Roman"/>
+          <w:noProof/>
+          <w:kern w:val="0"/>
+          <w:sz w:val="24"/>
+          <w:szCs w:val="24"/>
+        </w:rPr>
+        <w:t>33800</w:t>
+      </w:r>
+      <w:r>
+        <w:rPr>
+          <w:rFonts w:ascii="新宋体" w:eastAsia="新宋体" w:hAnsi="Times New Roman" w:cs="Times New Roman"/>
+          <w:noProof/>
+          <w:kern w:val="0"/>
+          <w:sz w:val="24"/>
+          <w:szCs w:val="24"/>
+        </w:rPr>
+        <w:t>, uint32 minFragSize=</w:t>
+      </w:r>
+      <w:r>
+        <w:rPr>
+          <w:rFonts w:ascii="新宋体" w:eastAsia="新宋体" w:hAnsi="Times New Roman" w:cs="Times New Roman"/>
+          <w:noProof/>
+          <w:kern w:val="0"/>
+          <w:sz w:val="24"/>
+          <w:szCs w:val="24"/>
+        </w:rPr>
+        <w:t>1300</w:t>
       </w:r>
       <w:r>
         <w:rPr>
@@ -11023,27 +13004,78 @@
           <w:sz w:val="24"/>
           <w:szCs w:val="24"/>
         </w:rPr>
-        <w:t>==</w:t>
-      </w:r>
-      <w:r>
-        <w:rPr>
-          <w:rFonts w:ascii="新宋体" w:eastAsia="新宋体" w:hAnsi="Times New Roman" w:cs="Times New Roman"/>
-          <w:noProof/>
-          <w:kern w:val="0"/>
-          <w:sz w:val="24"/>
-          <w:szCs w:val="24"/>
-        </w:rPr>
-        <w:t>true</w:t>
-      </w:r>
-      <w:r>
-        <w:rPr>
-          <w:rFonts w:ascii="新宋体" w:eastAsia="新宋体" w:hAnsi="Times New Roman" w:cs="Times New Roman"/>
-          <w:noProof/>
-          <w:kern w:val="0"/>
-          <w:sz w:val="24"/>
-          <w:szCs w:val="24"/>
-        </w:rPr>
-        <w:t>,</w:t>
+        <w:sym w:font="Wingdings" w:char="F0E0"/>
+      </w:r>
+      <w:r>
+        <w:rPr>
+          <w:rFonts w:ascii="新宋体" w:eastAsia="新宋体" w:hAnsi="Times New Roman" w:cs="Times New Roman"/>
+          <w:noProof/>
+          <w:kern w:val="0"/>
+          <w:sz w:val="24"/>
+          <w:szCs w:val="24"/>
+        </w:rPr>
+        <w:t>Send(uint32 maxNumberOfBytesToSend=</w:t>
+      </w:r>
+      <w:r>
+        <w:rPr>
+          <w:rFonts w:ascii="新宋体" w:eastAsia="新宋体" w:hAnsi="Times New Roman" w:cs="Times New Roman"/>
+          <w:noProof/>
+          <w:kern w:val="0"/>
+          <w:sz w:val="24"/>
+          <w:szCs w:val="24"/>
+        </w:rPr>
+        <w:t>33800</w:t>
+      </w:r>
+      <w:r>
+        <w:rPr>
+          <w:rFonts w:ascii="新宋体" w:eastAsia="新宋体" w:hAnsi="Times New Roman" w:cs="Times New Roman"/>
+          <w:noProof/>
+          <w:kern w:val="0"/>
+          <w:sz w:val="24"/>
+          <w:szCs w:val="24"/>
+        </w:rPr>
+        <w:t>, uint32 minFragSize=</w:t>
+      </w:r>
+      <w:r>
+        <w:rPr>
+          <w:rFonts w:ascii="新宋体" w:eastAsia="新宋体" w:hAnsi="Times New Roman" w:cs="Times New Roman"/>
+          <w:noProof/>
+          <w:kern w:val="0"/>
+          <w:sz w:val="24"/>
+          <w:szCs w:val="24"/>
+        </w:rPr>
+        <w:t>1300</w:t>
+      </w:r>
+      <w:r>
+        <w:rPr>
+          <w:rFonts w:ascii="新宋体" w:eastAsia="新宋体" w:hAnsi="Times New Roman" w:cs="Times New Roman"/>
+          <w:noProof/>
+          <w:kern w:val="0"/>
+          <w:sz w:val="24"/>
+          <w:szCs w:val="24"/>
+        </w:rPr>
+        <w:t xml:space="preserve">, </w:t>
+      </w:r>
+      <w:r>
+        <w:rPr>
+          <w:rFonts w:ascii="新宋体" w:eastAsia="新宋体" w:hAnsi="Times New Roman" w:cs="Times New Roman"/>
+          <w:noProof/>
+          <w:color w:val="0000FF"/>
+          <w:kern w:val="0"/>
+          <w:sz w:val="24"/>
+          <w:szCs w:val="24"/>
+        </w:rPr>
+        <w:t>bool</w:t>
+      </w:r>
+      <w:r>
+        <w:rPr>
+          <w:rFonts w:ascii="新宋体" w:eastAsia="新宋体" w:hAnsi="Times New Roman" w:cs="Times New Roman"/>
+          <w:noProof/>
+          <w:kern w:val="0"/>
+          <w:sz w:val="24"/>
+          <w:szCs w:val="24"/>
+        </w:rPr>
+        <w:t xml:space="preserve"> onlyAllowedToSendControlPacket</w:t>
       </w:r>
       <w:r>
         <w:rPr>
@@ -11053,277 +13085,17 @@
           <w:sz w:val="24"/>
           <w:szCs w:val="24"/>
         </w:rPr>
-        <w:t>执行</w:t>
-      </w:r>
-      <w:r>
-        <w:rPr>
-          <w:rFonts w:ascii="新宋体" w:eastAsia="新宋体" w:hAnsi="Times New Roman" w:cs="Times New Roman"/>
-          <w:noProof/>
-          <w:kern w:val="0"/>
-          <w:sz w:val="24"/>
-          <w:szCs w:val="24"/>
-        </w:rPr>
-        <w:t>if</w:t>
-      </w:r>
-      <w:r>
-        <w:rPr>
-          <w:rFonts w:ascii="新宋体" w:eastAsia="新宋体" w:hAnsi="Times New Roman" w:cs="Times New Roman" w:hint="eastAsia"/>
-          <w:noProof/>
-          <w:kern w:val="0"/>
-          <w:sz w:val="24"/>
-          <w:szCs w:val="24"/>
-        </w:rPr>
-        <w:t>分支</w:t>
-      </w:r>
-      <w:r>
-        <w:rPr>
-          <w:rFonts w:ascii="新宋体" w:eastAsia="新宋体" w:hAnsi="Times New Roman" w:cs="Times New Roman" w:hint="eastAsia"/>
-          <w:noProof/>
-          <w:kern w:val="0"/>
-          <w:sz w:val="24"/>
-          <w:szCs w:val="24"/>
-        </w:rPr>
-        <w:t>,if(!</w:t>
-      </w:r>
-      <w:r>
-        <w:rPr>
-          <w:rFonts w:ascii="新宋体" w:eastAsia="新宋体" w:hAnsi="Times New Roman" w:cs="Times New Roman"/>
-          <w:noProof/>
-          <w:kern w:val="0"/>
-          <w:sz w:val="24"/>
-          <w:szCs w:val="24"/>
-        </w:rPr>
-        <w:t>pList)==false</w:t>
-      </w:r>
-      <w:r>
-        <w:rPr>
-          <w:rFonts w:ascii="新宋体" w:eastAsia="新宋体" w:hAnsi="Times New Roman" w:cs="Times New Roman"/>
-          <w:noProof/>
-          <w:kern w:val="0"/>
-          <w:sz w:val="24"/>
-          <w:szCs w:val="24"/>
-        </w:rPr>
-        <w:t>}</w:t>
-      </w:r>
-    </w:p>
-    <w:p>
-      <w:pPr>
-        <w:rPr>
-          <w:rFonts w:ascii="新宋体" w:eastAsia="新宋体" w:hAnsi="Times New Roman" w:cs="Times New Roman"/>
-          <w:noProof/>
-          <w:kern w:val="0"/>
-          <w:sz w:val="24"/>
-          <w:szCs w:val="24"/>
-        </w:rPr>
-      </w:pPr>
-      <w:r>
-        <w:rPr>
-          <w:rFonts w:ascii="新宋体" w:eastAsia="新宋体" w:hAnsi="Times New Roman" w:cs="Times New Roman"/>
-          <w:noProof/>
-          <w:kern w:val="0"/>
-          <w:sz w:val="24"/>
-          <w:szCs w:val="24"/>
-        </w:rPr>
-        <w:t>5.</w:t>
-      </w:r>
-      <w:r>
-        <w:rPr>
-          <w:rFonts w:ascii="新宋体" w:eastAsia="新宋体" w:hAnsi="Times New Roman" w:cs="Times New Roman"/>
-          <w:noProof/>
-          <w:kern w:val="0"/>
-          <w:sz w:val="24"/>
-          <w:szCs w:val="24"/>
-        </w:rPr>
-        <w:t>1.</w:t>
-      </w:r>
-      <w:r>
-        <w:rPr>
-          <w:rFonts w:ascii="新宋体" w:eastAsia="新宋体" w:hAnsi="Times New Roman" w:cs="Times New Roman"/>
-          <w:noProof/>
-          <w:kern w:val="0"/>
-          <w:sz w:val="24"/>
-          <w:szCs w:val="24"/>
-        </w:rPr>
-        <w:t>2</w:t>
-      </w:r>
-      <w:r>
-        <w:rPr>
-          <w:rFonts w:ascii="新宋体" w:eastAsia="新宋体" w:hAnsi="Times New Roman" w:cs="Times New Roman" w:hint="eastAsia"/>
-          <w:noProof/>
-          <w:kern w:val="0"/>
-          <w:sz w:val="24"/>
-          <w:szCs w:val="24"/>
-        </w:rPr>
-        <w:t>同</w:t>
-      </w:r>
-      <w:r>
-        <w:rPr>
-          <w:rFonts w:ascii="新宋体" w:eastAsia="新宋体" w:hAnsi="Times New Roman" w:cs="Times New Roman"/>
-          <w:noProof/>
-          <w:kern w:val="0"/>
-          <w:sz w:val="24"/>
-          <w:szCs w:val="24"/>
-        </w:rPr>
-        <w:t>3.1.2</w:t>
-      </w:r>
-      <w:r>
-        <w:rPr>
-          <w:rFonts w:ascii="新宋体" w:eastAsia="新宋体" w:hAnsi="Times New Roman" w:cs="Times New Roman"/>
-          <w:noProof/>
-          <w:kern w:val="0"/>
-          <w:sz w:val="24"/>
-          <w:szCs w:val="24"/>
-        </w:rPr>
-        <w:t xml:space="preserve"> m_nWindowDataPos=2</w:t>
-      </w:r>
-    </w:p>
-    <w:p>
-      <w:pPr>
-        <w:rPr>
-          <w:rFonts w:ascii="新宋体" w:eastAsia="新宋体" w:hAnsi="Times New Roman" w:cs="Times New Roman"/>
-          <w:noProof/>
-          <w:kern w:val="0"/>
-          <w:sz w:val="24"/>
-          <w:szCs w:val="24"/>
-        </w:rPr>
-      </w:pPr>
-      <w:r>
-        <w:rPr>
-          <w:rFonts w:ascii="新宋体" w:eastAsia="新宋体" w:hAnsi="Times New Roman" w:cs="Times New Roman"/>
-          <w:noProof/>
-          <w:kern w:val="0"/>
-          <w:sz w:val="24"/>
-          <w:szCs w:val="24"/>
-        </w:rPr>
-        <w:t>5.</w:t>
-      </w:r>
-      <w:r>
-        <w:rPr>
-          <w:rFonts w:ascii="新宋体" w:eastAsia="新宋体" w:hAnsi="Times New Roman" w:cs="Times New Roman"/>
-          <w:noProof/>
-          <w:kern w:val="0"/>
-          <w:sz w:val="24"/>
-          <w:szCs w:val="24"/>
-        </w:rPr>
-        <w:t>1.</w:t>
-      </w:r>
-      <w:r>
-        <w:rPr>
-          <w:rFonts w:ascii="新宋体" w:eastAsia="新宋体" w:hAnsi="Times New Roman" w:cs="Times New Roman"/>
-          <w:noProof/>
-          <w:kern w:val="0"/>
-          <w:sz w:val="24"/>
-          <w:szCs w:val="24"/>
-        </w:rPr>
-        <w:t>3</w:t>
-      </w:r>
-      <w:r>
-        <w:rPr>
-          <w:rFonts w:ascii="新宋体" w:eastAsia="新宋体" w:hAnsi="Times New Roman" w:cs="Times New Roman" w:hint="eastAsia"/>
-          <w:noProof/>
-          <w:kern w:val="0"/>
-          <w:sz w:val="24"/>
-          <w:szCs w:val="24"/>
-        </w:rPr>
-        <w:t>同3.1.3</w:t>
-      </w:r>
-      <w:r>
-        <w:rPr>
-          <w:rFonts w:ascii="新宋体" w:eastAsia="新宋体" w:hAnsi="Times New Roman" w:cs="Times New Roman"/>
-          <w:noProof/>
-          <w:kern w:val="0"/>
-          <w:sz w:val="24"/>
-          <w:szCs w:val="24"/>
-        </w:rPr>
-        <w:t xml:space="preserve"> </w:t>
-      </w:r>
-      <w:r>
-        <w:rPr>
-          <w:rFonts w:ascii="新宋体" w:eastAsia="新宋体" w:hAnsi="Times New Roman" w:cs="Times New Roman"/>
-          <w:noProof/>
-          <w:kern w:val="0"/>
-          <w:sz w:val="24"/>
-          <w:szCs w:val="24"/>
-        </w:rPr>
-        <w:t>lEvent=51</w:t>
-      </w:r>
-    </w:p>
-    <w:p>
-      <w:pPr>
-        <w:rPr>
-          <w:rFonts w:ascii="新宋体" w:eastAsia="新宋体" w:hAnsi="Times New Roman" w:cs="Times New Roman"/>
-          <w:noProof/>
-          <w:kern w:val="0"/>
-          <w:sz w:val="24"/>
-          <w:szCs w:val="24"/>
-        </w:rPr>
-      </w:pPr>
-      <w:r>
-        <w:rPr>
-          <w:rFonts w:ascii="新宋体" w:eastAsia="新宋体" w:hAnsi="Times New Roman" w:cs="Times New Roman"/>
-          <w:noProof/>
-          <w:kern w:val="0"/>
-          <w:sz w:val="24"/>
-          <w:szCs w:val="24"/>
-        </w:rPr>
-        <w:t xml:space="preserve">5.1.4 </w:t>
-      </w:r>
-      <w:r>
-        <w:rPr>
-          <w:rFonts w:ascii="新宋体" w:eastAsia="新宋体" w:hAnsi="Times New Roman" w:cs="Times New Roman" w:hint="eastAsia"/>
-          <w:noProof/>
-          <w:kern w:val="0"/>
-          <w:sz w:val="24"/>
-          <w:szCs w:val="24"/>
-        </w:rPr>
-        <w:t>同</w:t>
-      </w:r>
-      <w:r>
-        <w:rPr>
-          <w:rFonts w:ascii="新宋体" w:eastAsia="新宋体" w:hAnsi="Times New Roman" w:cs="Times New Roman"/>
-          <w:noProof/>
-          <w:kern w:val="0"/>
-          <w:sz w:val="24"/>
-          <w:szCs w:val="24"/>
-        </w:rPr>
-        <w:t xml:space="preserve">3.1.4  </w:t>
-      </w:r>
-      <w:r>
-        <w:rPr>
-          <w:rFonts w:ascii="新宋体" w:eastAsia="新宋体" w:hAnsi="Times New Roman" w:cs="Times New Roman"/>
-          <w:noProof/>
-          <w:kern w:val="0"/>
-          <w:sz w:val="24"/>
-          <w:szCs w:val="24"/>
-        </w:rPr>
-        <w:t>nSocketPort</w:t>
-      </w:r>
-      <w:r>
-        <w:rPr>
-          <w:rFonts w:ascii="新宋体" w:eastAsia="新宋体" w:hAnsi="Times New Roman" w:cs="Times New Roman"/>
-          <w:noProof/>
-          <w:kern w:val="0"/>
-          <w:sz w:val="24"/>
-          <w:szCs w:val="24"/>
-        </w:rPr>
-        <w:t>=0</w:t>
-      </w:r>
-    </w:p>
-    <w:p>
-      <w:pPr>
-        <w:rPr>
-          <w:rFonts w:hint="eastAsia"/>
-        </w:rPr>
-      </w:pPr>
-      <w:r>
-        <w:rPr>
-          <w:rFonts w:ascii="新宋体" w:eastAsia="新宋体" w:hAnsi="Times New Roman" w:cs="Times New Roman"/>
-          <w:noProof/>
-          <w:kern w:val="0"/>
-          <w:sz w:val="24"/>
-          <w:szCs w:val="24"/>
-        </w:rPr>
-        <w:t>5.2</w:t>
+        <w:t>=true</w:t>
+      </w:r>
+      <w:r>
+        <w:rPr>
+          <w:rFonts w:ascii="新宋体" w:eastAsia="新宋体" w:hAnsi="Times New Roman" w:cs="Times New Roman"/>
+          <w:noProof/>
+          <w:kern w:val="0"/>
+          <w:sz w:val="24"/>
+          <w:szCs w:val="24"/>
+        </w:rPr>
+        <w:t>)</w:t>
       </w:r>
       <w:r>
         <w:rPr>
@@ -11343,81 +13115,50 @@
           <w:sz w:val="24"/>
           <w:szCs w:val="24"/>
         </w:rPr>
-        <w:t xml:space="preserve"> </w:t>
-      </w:r>
-      <w:r>
-        <w:rPr>
-          <w:rFonts w:ascii="新宋体" w:eastAsia="新宋体" w:hAnsi="Times New Roman" w:cs="Times New Roman"/>
-          <w:noProof/>
-          <w:kern w:val="0"/>
-          <w:sz w:val="24"/>
-          <w:szCs w:val="24"/>
-        </w:rPr>
-        <w:t>ConnectTo(CServer* server</w:t>
-      </w:r>
-      <w:r>
-        <w:rPr>
-          <w:rFonts w:ascii="新宋体" w:eastAsia="新宋体" w:hAnsi="Times New Roman" w:cs="Times New Roman"/>
-          <w:noProof/>
-          <w:kern w:val="0"/>
-          <w:sz w:val="24"/>
-          <w:szCs w:val="24"/>
-        </w:rPr>
-        <w:t>=0x04652650</w:t>
-      </w:r>
-      <w:r>
-        <w:rPr>
-          <w:rFonts w:ascii="新宋体" w:eastAsia="新宋体" w:hAnsi="Times New Roman" w:cs="Times New Roman"/>
-          <w:noProof/>
-          <w:kern w:val="0"/>
-          <w:sz w:val="24"/>
-          <w:szCs w:val="24"/>
-        </w:rPr>
-        <w:t xml:space="preserve">, </w:t>
-      </w:r>
-      <w:r>
-        <w:rPr>
-          <w:rFonts w:ascii="新宋体" w:eastAsia="新宋体" w:hAnsi="Times New Roman" w:cs="Times New Roman"/>
-          <w:noProof/>
-          <w:color w:val="0000FF"/>
-          <w:kern w:val="0"/>
-          <w:sz w:val="24"/>
-          <w:szCs w:val="24"/>
-        </w:rPr>
-        <w:t>bool</w:t>
-      </w:r>
-      <w:r>
-        <w:rPr>
-          <w:rFonts w:ascii="新宋体" w:eastAsia="新宋体" w:hAnsi="Times New Roman" w:cs="Times New Roman"/>
-          <w:noProof/>
-          <w:kern w:val="0"/>
-          <w:sz w:val="24"/>
-          <w:szCs w:val="24"/>
-        </w:rPr>
-        <w:t xml:space="preserve"> bNoCrypt</w:t>
-      </w:r>
-      <w:r>
-        <w:rPr>
-          <w:rFonts w:ascii="新宋体" w:eastAsia="新宋体" w:hAnsi="Times New Roman" w:cs="Times New Roman"/>
-          <w:noProof/>
-          <w:kern w:val="0"/>
-          <w:sz w:val="24"/>
-          <w:szCs w:val="24"/>
-        </w:rPr>
-        <w:t>=true</w:t>
+        <w:t>CEncryptStreamSocket::Send(const *lpBuf=0x051fbc40,int nBuflen=86,int nFlags=0)</w:t>
+      </w:r>
+      <w:r>
+        <w:rPr>
+          <w:rFonts w:ascii="新宋体" w:eastAsia="新宋体" w:hAnsi="Times New Roman" w:cs="Times New Roman"/>
+          <w:noProof/>
+          <w:kern w:val="0"/>
+          <w:sz w:val="24"/>
+          <w:szCs w:val="24"/>
+        </w:rPr>
+        <w:sym w:font="Wingdings" w:char="F0E0"/>
+      </w:r>
+      <w:r>
+        <w:rPr>
+          <w:rFonts w:ascii="新宋体" w:eastAsia="新宋体" w:hAnsi="Times New Roman" w:cs="Times New Roman"/>
+          <w:noProof/>
+          <w:kern w:val="0"/>
+          <w:sz w:val="24"/>
+          <w:szCs w:val="24"/>
+        </w:rPr>
+        <w:t>CAsyncSocketEx:Send(</w:t>
+      </w:r>
+      <w:r>
+        <w:rPr>
+          <w:rFonts w:ascii="新宋体" w:eastAsia="新宋体" w:hAnsi="Times New Roman" w:cs="Times New Roman"/>
+          <w:noProof/>
+          <w:kern w:val="0"/>
+          <w:sz w:val="24"/>
+          <w:szCs w:val="24"/>
+        </w:rPr>
+        <w:t>const *lpBuf=0x051fbc40,int nBuflen=86,int nFlags=0</w:t>
+      </w:r>
+      <w:r>
+        <w:rPr>
+          <w:rFonts w:ascii="新宋体" w:eastAsia="新宋体" w:hAnsi="Times New Roman" w:cs="Times New Roman"/>
+          <w:noProof/>
+          <w:kern w:val="0"/>
+          <w:sz w:val="24"/>
+          <w:szCs w:val="24"/>
+        </w:rPr>
+        <w:t>)</w:t>
       </w:r>
       <w:bookmarkStart w:id="0" w:name="_GoBack"/>
       <w:bookmarkEnd w:id="0"/>
-      <w:r>
-        <w:rPr>
-          <w:rFonts w:ascii="新宋体" w:eastAsia="新宋体" w:hAnsi="Times New Roman" w:cs="Times New Roman"/>
-          <w:noProof/>
-          <w:kern w:val="0"/>
-          <w:sz w:val="24"/>
-          <w:szCs w:val="24"/>
-        </w:rPr>
-        <w:t>)</w:t>
-      </w:r>
     </w:p>
     <w:p>
       <w:pPr>
@@ -11770,7 +13511,6 @@
           <w:sz w:val="24"/>
           <w:szCs w:val="24"/>
         </w:rPr>
-        <w:lastRenderedPageBreak/>
         <w:t xml:space="preserve">AfxOleInit();   </w:t>
       </w:r>
       <w:r>
@@ -12377,6 +14117,7 @@
           <w:sz w:val="24"/>
           <w:szCs w:val="24"/>
         </w:rPr>
+        <w:lastRenderedPageBreak/>
         <w:tab/>
         <w:t xml:space="preserve">sharedfiles = </w:t>
       </w:r>
@@ -13463,18 +15204,7 @@
           <w:sz w:val="24"/>
           <w:szCs w:val="24"/>
         </w:rPr>
-        <w:t xml:space="preserve"> </w:t>
-      </w:r>
-      <w:r>
-        <w:rPr>
-          <w:rFonts w:ascii="新宋体" w:eastAsia="新宋体" w:hAnsi="Times New Roman" w:cs="Times New Roman"/>
-          <w:noProof/>
-          <w:kern w:val="0"/>
-          <w:sz w:val="24"/>
-          <w:szCs w:val="24"/>
-        </w:rPr>
-        <w:lastRenderedPageBreak/>
-        <w:t xml:space="preserve">uchar* pTargetClientHash, </w:t>
+        <w:t xml:space="preserve"> uchar* pTargetClientHash, </w:t>
       </w:r>
       <w:r>
         <w:rPr>
@@ -14090,7 +15820,18 @@
           <w:sz w:val="24"/>
           <w:szCs w:val="24"/>
         </w:rPr>
-        <w:t>CEMSocket::Connect(LPCSTR lpszHostAddress, UINT nHostPort)</w:t>
+        <w:t xml:space="preserve">CEMSocket::Connect(LPCSTR lpszHostAddress, UINT </w:t>
+      </w:r>
+      <w:r>
+        <w:rPr>
+          <w:rFonts w:ascii="新宋体" w:eastAsia="新宋体" w:hAnsi="Times New Roman" w:cs="Times New Roman"/>
+          <w:noProof/>
+          <w:kern w:val="0"/>
+          <w:sz w:val="24"/>
+          <w:szCs w:val="24"/>
+        </w:rPr>
+        <w:lastRenderedPageBreak/>
+        <w:t>nHostPort)</w:t>
       </w:r>
       <w:r>
         <w:rPr>
@@ -14230,7 +15971,7 @@
     </w:p>
     <w:sectPr>
       <w:pgSz w:w="11906" w:h="16838"/>
-      <w:pgMar w:top="1440" w:right="1800" w:bottom="1440" w:left="1800" w:header="851" w:footer="992" w:gutter="0"/>
+      <w:pgMar w:top="1440" w:right="1080" w:bottom="1440" w:left="1080" w:header="851" w:footer="992" w:gutter="0"/>
       <w:cols w:space="425"/>
       <w:docGrid w:type="lines" w:linePitch="312"/>
     </w:sectPr>
@@ -14239,7 +15980,7 @@
 </file>
 
 <file path=word/numbering.xml><?xml version="1.0" encoding="utf-8"?>
-<w:numbering xmlns:wpc="http://schemas.microsoft.com/office/word/2010/wordprocessingCanvas" xmlns:cx="http://schemas.microsoft.com/office/drawing/2014/chartex" xmlns:cx1="http://schemas.microsoft.com/office/drawing/2015/9/8/chartex" xmlns:cx2="http://schemas.microsoft.com/office/drawing/2015/10/21/chartex" xmlns:cx3="http://schemas.microsoft.com/office/drawing/2016/5/9/chartex" xmlns:cx4="http://schemas.microsoft.com/office/drawing/2016/5/10/chartex" xmlns:cx5="http://schemas.microsoft.com/office/drawing/2016/5/11/chartex" xmlns:mc="http://schemas.openxmlformats.org/markup-compatibility/2006" xmlns:o="urn:schemas-microsoft-com:office:office" xmlns:r="http://schemas.openxmlformats.org/officeDocument/2006/relationships" xmlns:m="http://schemas.openxmlformats.org/officeDocument/2006/math" xmlns:v="urn:schemas-microsoft-com:vml" xmlns:wp14="http://schemas.microsoft.com/office/word/2010/wordprocessingDrawing" xmlns:wp="http://schemas.openxmlformats.org/drawingml/2006/wordprocessingDrawing" xmlns:w10="urn:schemas-microsoft-com:office:word" xmlns:w="http://schemas.openxmlformats.org/wordprocessingml/2006/main" xmlns:w14="http://schemas.microsoft.com/office/word/2010/wordml" xmlns:w15="http://schemas.microsoft.com/office/word/2012/wordml" xmlns:w16se="http://schemas.microsoft.com/office/word/2015/wordml/symex" xmlns:wpg="http://schemas.microsoft.com/office/word/2010/wordprocessingGroup" xmlns:wpi="http://schemas.microsoft.com/office/word/2010/wordprocessingInk" xmlns:wne="http://schemas.microsoft.com/office/word/2006/wordml" xmlns:wps="http://schemas.microsoft.com/office/word/2010/wordprocessingShape" mc:Ignorable="w14 w15 w16se wp14">
+<w:numbering xmlns:wpc="http://schemas.microsoft.com/office/word/2010/wordprocessingCanvas" xmlns:cx="http://schemas.microsoft.com/office/drawing/2014/chartex" xmlns:cx1="http://schemas.microsoft.com/office/drawing/2015/9/8/chartex" xmlns:mc="http://schemas.openxmlformats.org/markup-compatibility/2006" xmlns:o="urn:schemas-microsoft-com:office:office" xmlns:r="http://schemas.openxmlformats.org/officeDocument/2006/relationships" xmlns:m="http://schemas.openxmlformats.org/officeDocument/2006/math" xmlns:v="urn:schemas-microsoft-com:vml" xmlns:wp14="http://schemas.microsoft.com/office/word/2010/wordprocessingDrawing" xmlns:wp="http://schemas.openxmlformats.org/drawingml/2006/wordprocessingDrawing" xmlns:w10="urn:schemas-microsoft-com:office:word" xmlns:w="http://schemas.openxmlformats.org/wordprocessingml/2006/main" xmlns:w14="http://schemas.microsoft.com/office/word/2010/wordml" xmlns:w15="http://schemas.microsoft.com/office/word/2012/wordml" xmlns:w16se="http://schemas.microsoft.com/office/word/2015/wordml/symex" xmlns:wpg="http://schemas.microsoft.com/office/word/2010/wordprocessingGroup" xmlns:wpi="http://schemas.microsoft.com/office/word/2010/wordprocessingInk" xmlns:wne="http://schemas.microsoft.com/office/word/2006/wordml" xmlns:wps="http://schemas.microsoft.com/office/word/2010/wordprocessingShape" mc:Ignorable="w14 w15 w16se wp14">
   <w:abstractNum w:abstractNumId="0" w15:restartNumberingAfterBreak="0">
     <w:nsid w:val="05F65375"/>
     <w:multiLevelType w:val="multilevel"/>
@@ -15715,7 +17456,7 @@
     </w:rPrDefault>
     <w:pPrDefault/>
   </w:docDefaults>
-  <w:latentStyles w:defLockedState="0" w:defUIPriority="99" w:defSemiHidden="0" w:defUnhideWhenUsed="0" w:defQFormat="0" w:count="374">
+  <w:latentStyles w:defLockedState="0" w:defUIPriority="99" w:defSemiHidden="0" w:defUnhideWhenUsed="0" w:defQFormat="0" w:count="371">
     <w:lsdException w:name="Normal" w:uiPriority="0" w:qFormat="1"/>
     <w:lsdException w:name="heading 1" w:uiPriority="9" w:qFormat="1"/>
     <w:lsdException w:name="heading 2" w:semiHidden="1" w:uiPriority="9" w:unhideWhenUsed="1" w:qFormat="1"/>
@@ -15821,6 +17562,7 @@
     <w:lsdException w:name="HTML Sample" w:semiHidden="1" w:unhideWhenUsed="1"/>
     <w:lsdException w:name="HTML Typewriter" w:semiHidden="1" w:unhideWhenUsed="1"/>
     <w:lsdException w:name="HTML Variable" w:semiHidden="1" w:unhideWhenUsed="1"/>
+    <w:lsdException w:name="Normal Table" w:semiHidden="1" w:unhideWhenUsed="1"/>
     <w:lsdException w:name="annotation subject" w:semiHidden="1" w:unhideWhenUsed="1"/>
     <w:lsdException w:name="No List" w:semiHidden="1" w:unhideWhenUsed="1"/>
     <w:lsdException w:name="Outline List 1" w:semiHidden="1" w:unhideWhenUsed="1"/>
@@ -15865,6 +17607,7 @@
     <w:lsdException w:name="Table Professional" w:semiHidden="1" w:unhideWhenUsed="1"/>
     <w:lsdException w:name="Table Subtle 1" w:semiHidden="1" w:unhideWhenUsed="1"/>
     <w:lsdException w:name="Table Subtle 2" w:semiHidden="1" w:unhideWhenUsed="1"/>
+    <w:lsdException w:name="Table Web 1" w:semiHidden="1" w:unhideWhenUsed="1"/>
     <w:lsdException w:name="Table Web 2" w:semiHidden="1" w:unhideWhenUsed="1"/>
     <w:lsdException w:name="Table Web 3" w:semiHidden="1" w:unhideWhenUsed="1"/>
     <w:lsdException w:name="Balloon Text" w:semiHidden="1" w:unhideWhenUsed="1"/>
@@ -16085,9 +17828,6 @@
     <w:lsdException w:name="List Table 5 Dark Accent 6" w:uiPriority="50"/>
     <w:lsdException w:name="List Table 6 Colorful Accent 6" w:uiPriority="51"/>
     <w:lsdException w:name="List Table 7 Colorful Accent 6" w:uiPriority="52"/>
-    <w:lsdException w:name="Mention" w:semiHidden="1" w:unhideWhenUsed="1"/>
-    <w:lsdException w:name="Smart Hyperlink" w:semiHidden="1" w:unhideWhenUsed="1"/>
-    <w:lsdException w:name="Hashtag" w:semiHidden="1" w:unhideWhenUsed="1"/>
   </w:latentStyles>
   <w:style w:type="paragraph" w:default="1" w:styleId="a">
     <w:name w:val="Normal"/>

</xml_diff>